<commit_message>
MAJ word + schema
</commit_message>
<xml_diff>
--- a/Rapports/Document de conception IHM.docx
+++ b/Rapports/Document de conception IHM.docx
@@ -240,8 +240,6 @@
         <w:t>Table des matières</w:t>
       </w:r>
     </w:p>
-    <w:bookmarkStart w:id="0" w:name="_GoBack"/>
-    <w:bookmarkEnd w:id="0"/>
     <w:p>
       <w:pPr>
         <w:pStyle w:val="TM1"/>
@@ -2727,12 +2725,12 @@
           <w:tab w:val="left" w:pos="5678"/>
         </w:tabs>
       </w:pPr>
-      <w:bookmarkStart w:id="1" w:name="_Toc405555065"/>
+      <w:bookmarkStart w:id="0" w:name="_Toc405555065"/>
       <w:r>
         <w:lastRenderedPageBreak/>
         <w:t>Analyse des besoins</w:t>
       </w:r>
-      <w:bookmarkEnd w:id="1"/>
+      <w:bookmarkEnd w:id="0"/>
     </w:p>
     <w:p>
       <w:pPr>
@@ -2794,21 +2792,7 @@
         <w:rPr>
           <w:lang w:eastAsia="fr-FR"/>
         </w:rPr>
-        <w:t xml:space="preserve"> de son parcours, l’évolution de ses différentes informations personnelles telles que : sa vitesse, la distance parcourue, le nombre de calories brûlées, le temps du parcours, les statistiques de trajets récurrents, </w:t>
-      </w:r>
-      <w:proofErr w:type="spellStart"/>
-      <w:r>
-        <w:rPr>
-          <w:lang w:eastAsia="fr-FR"/>
-        </w:rPr>
-        <w:t>etc</w:t>
-      </w:r>
-      <w:proofErr w:type="spellEnd"/>
-      <w:r>
-        <w:rPr>
-          <w:lang w:eastAsia="fr-FR"/>
-        </w:rPr>
-        <w:t xml:space="preserve"> ….</w:t>
+        <w:t xml:space="preserve"> de son parcours, l’évolution de ses différentes informations personnelles telles que : sa vitesse, la distance parcourue, le nombre de calories brûlées, le temps du parcours, les statistiques de trajets récurrents, etc ….</w:t>
       </w:r>
     </w:p>
     <w:p>
@@ -2820,29 +2804,29 @@
       <w:pPr>
         <w:pStyle w:val="Titre2"/>
       </w:pPr>
-      <w:bookmarkStart w:id="2" w:name="_Toc405555066"/>
+      <w:bookmarkStart w:id="1" w:name="_Toc405555066"/>
       <w:r>
         <w:t>Smartphone</w:t>
       </w:r>
+      <w:bookmarkEnd w:id="1"/>
+    </w:p>
+    <w:p>
+      <w:pPr>
+        <w:pStyle w:val="Titre3"/>
+        <w:rPr>
+          <w:rFonts w:eastAsia="Times New Roman"/>
+          <w:lang w:eastAsia="fr-FR"/>
+        </w:rPr>
+      </w:pPr>
+      <w:bookmarkStart w:id="2" w:name="_Toc405555067"/>
+      <w:r>
+        <w:rPr>
+          <w:rFonts w:eastAsia="Times New Roman"/>
+          <w:lang w:eastAsia="fr-FR"/>
+        </w:rPr>
+        <w:t>1- Analyse de l’utilisateur</w:t>
+      </w:r>
       <w:bookmarkEnd w:id="2"/>
-    </w:p>
-    <w:p>
-      <w:pPr>
-        <w:pStyle w:val="Titre3"/>
-        <w:rPr>
-          <w:rFonts w:eastAsia="Times New Roman"/>
-          <w:lang w:eastAsia="fr-FR"/>
-        </w:rPr>
-      </w:pPr>
-      <w:bookmarkStart w:id="3" w:name="_Toc405555067"/>
-      <w:r>
-        <w:rPr>
-          <w:rFonts w:eastAsia="Times New Roman"/>
-          <w:lang w:eastAsia="fr-FR"/>
-        </w:rPr>
-        <w:t>1- Analyse de l’utilisateur</w:t>
-      </w:r>
-      <w:bookmarkEnd w:id="3"/>
     </w:p>
     <w:p>
       <w:pPr>
@@ -2915,21 +2899,7 @@
         <w:rPr>
           <w:lang w:eastAsia="fr-FR"/>
         </w:rPr>
-        <w:t xml:space="preserve"> ne nécessite pas de connaissances particulières. En effet, </w:t>
-      </w:r>
-      <w:proofErr w:type="gramStart"/>
-      <w:r>
-        <w:rPr>
-          <w:lang w:eastAsia="fr-FR"/>
-        </w:rPr>
-        <w:t>l’ utilisateur</w:t>
-      </w:r>
-      <w:proofErr w:type="gramEnd"/>
-      <w:r>
-        <w:rPr>
-          <w:lang w:eastAsia="fr-FR"/>
-        </w:rPr>
-        <w:t xml:space="preserve"> est guidé tout au long de son utilisation grâce à la présence d’éléments simples tel que des boutons ou encore des listes d’éléments.</w:t>
+        <w:t xml:space="preserve"> ne nécessite pas de connaissances particulières. En effet, l’ utilisateur est guidé tout au long de son utilisation grâce à la présence d’éléments simples tel que des boutons ou encore des listes d’éléments.</w:t>
       </w:r>
       <w:r>
         <w:rPr>
@@ -2986,21 +2956,7 @@
         <w:rPr>
           <w:lang w:eastAsia="fr-FR"/>
         </w:rPr>
-        <w:t xml:space="preserve"> des besoins suivante nous permet de connaître le public visé par l’application Challenge Me. </w:t>
-      </w:r>
-      <w:proofErr w:type="gramStart"/>
-      <w:r>
-        <w:rPr>
-          <w:lang w:eastAsia="fr-FR"/>
-        </w:rPr>
-        <w:t>Cette dernière</w:t>
-      </w:r>
-      <w:proofErr w:type="gramEnd"/>
-      <w:r>
-        <w:rPr>
-          <w:lang w:eastAsia="fr-FR"/>
-        </w:rPr>
-        <w:t xml:space="preserve"> est utilisable par différentes personnes selon leur utilisation : quotidienne ou occasionnelle (week-end, vacances).</w:t>
+        <w:t xml:space="preserve"> des besoins suivante nous permet de connaître le public visé par l’application Challenge Me. Cette dernière est utilisable par différentes personnes selon leur utilisation : quotidienne ou occasionnelle (week-end, vacances).</w:t>
       </w:r>
     </w:p>
     <w:p>
@@ -3047,7 +3003,7 @@
           <w:lang w:eastAsia="fr-FR"/>
         </w:rPr>
       </w:pPr>
-      <w:bookmarkStart w:id="4" w:name="_Toc405555068"/>
+      <w:bookmarkStart w:id="3" w:name="_Toc405555068"/>
       <w:r>
         <w:rPr>
           <w:rFonts w:eastAsia="Times New Roman"/>
@@ -3055,7 +3011,7 @@
         </w:rPr>
         <w:t>2- Description du besoin</w:t>
       </w:r>
-      <w:bookmarkEnd w:id="4"/>
+      <w:bookmarkEnd w:id="3"/>
     </w:p>
     <w:p>
       <w:pPr>
@@ -3168,11 +3124,11 @@
       <w:pPr>
         <w:pStyle w:val="Titre2"/>
       </w:pPr>
-      <w:bookmarkStart w:id="5" w:name="_Toc405555069"/>
+      <w:bookmarkStart w:id="4" w:name="_Toc405555069"/>
       <w:r>
         <w:t>Tablette</w:t>
       </w:r>
-      <w:bookmarkEnd w:id="5"/>
+      <w:bookmarkEnd w:id="4"/>
     </w:p>
     <w:p/>
     <w:p>
@@ -3193,23 +3149,23 @@
       <w:pPr>
         <w:pStyle w:val="Titre1"/>
       </w:pPr>
-      <w:bookmarkStart w:id="6" w:name="_Toc405555070"/>
+      <w:bookmarkStart w:id="5" w:name="_Toc405555070"/>
       <w:r>
         <w:lastRenderedPageBreak/>
         <w:t>Analyse des tâches</w:t>
       </w:r>
+      <w:bookmarkEnd w:id="5"/>
+    </w:p>
+    <w:p/>
+    <w:p>
+      <w:pPr>
+        <w:pStyle w:val="Titre2"/>
+      </w:pPr>
+      <w:bookmarkStart w:id="6" w:name="_Toc405555071"/>
+      <w:r>
+        <w:t>Smartphone</w:t>
+      </w:r>
       <w:bookmarkEnd w:id="6"/>
-    </w:p>
-    <w:p/>
-    <w:p>
-      <w:pPr>
-        <w:pStyle w:val="Titre2"/>
-      </w:pPr>
-      <w:bookmarkStart w:id="7" w:name="_Toc405555071"/>
-      <w:r>
-        <w:t>Smartphone</w:t>
-      </w:r>
-      <w:bookmarkEnd w:id="7"/>
     </w:p>
     <w:p>
       <w:pPr>
@@ -5650,12 +5606,12 @@
       <w:pPr>
         <w:pStyle w:val="Titre2"/>
       </w:pPr>
-      <w:bookmarkStart w:id="8" w:name="_Toc405555072"/>
+      <w:bookmarkStart w:id="7" w:name="_Toc405555072"/>
       <w:r>
         <w:lastRenderedPageBreak/>
         <w:t>Tablette</w:t>
       </w:r>
-      <w:bookmarkEnd w:id="8"/>
+      <w:bookmarkEnd w:id="7"/>
     </w:p>
     <w:tbl>
       <w:tblPr>
@@ -7499,22 +7455,22 @@
       <w:pPr>
         <w:pStyle w:val="Titre1"/>
       </w:pPr>
-      <w:bookmarkStart w:id="9" w:name="_Toc405555073"/>
+      <w:bookmarkStart w:id="8" w:name="_Toc405555073"/>
       <w:r>
         <w:lastRenderedPageBreak/>
         <w:t>Présentation des prototypes basses fidélités</w:t>
       </w:r>
+      <w:bookmarkEnd w:id="8"/>
+    </w:p>
+    <w:p>
+      <w:pPr>
+        <w:pStyle w:val="Titre2"/>
+      </w:pPr>
+      <w:bookmarkStart w:id="9" w:name="_Toc405555074"/>
+      <w:r>
+        <w:t>Smartphone</w:t>
+      </w:r>
       <w:bookmarkEnd w:id="9"/>
-    </w:p>
-    <w:p>
-      <w:pPr>
-        <w:pStyle w:val="Titre2"/>
-      </w:pPr>
-      <w:bookmarkStart w:id="10" w:name="_Toc405555074"/>
-      <w:r>
-        <w:t>Smartphone</w:t>
-      </w:r>
-      <w:bookmarkEnd w:id="10"/>
     </w:p>
     <w:p/>
     <w:p>
@@ -7584,13 +7540,13 @@
       <w:pPr>
         <w:pStyle w:val="Titre3"/>
       </w:pPr>
-      <w:bookmarkStart w:id="11" w:name="_Page_d’accueil"/>
-      <w:bookmarkStart w:id="12" w:name="_Toc405555075"/>
+      <w:bookmarkStart w:id="10" w:name="_Page_d’accueil"/>
+      <w:bookmarkStart w:id="11" w:name="_Toc405555075"/>
+      <w:bookmarkEnd w:id="10"/>
+      <w:r>
+        <w:t>Page d’accueil</w:t>
+      </w:r>
       <w:bookmarkEnd w:id="11"/>
-      <w:r>
-        <w:t>Page d’accueil</w:t>
-      </w:r>
-      <w:bookmarkEnd w:id="12"/>
     </w:p>
     <w:p/>
     <w:p>
@@ -7794,13 +7750,13 @@
       <w:pPr>
         <w:pStyle w:val="Titre3"/>
       </w:pPr>
-      <w:bookmarkStart w:id="13" w:name="_Affichage_du_menu"/>
-      <w:bookmarkStart w:id="14" w:name="_Toc405555076"/>
+      <w:bookmarkStart w:id="12" w:name="_Affichage_du_menu"/>
+      <w:bookmarkStart w:id="13" w:name="_Toc405555076"/>
+      <w:bookmarkEnd w:id="12"/>
+      <w:r>
+        <w:t>Affichage du menu</w:t>
+      </w:r>
       <w:bookmarkEnd w:id="13"/>
-      <w:r>
-        <w:t>Affichage du menu</w:t>
-      </w:r>
-      <w:bookmarkEnd w:id="14"/>
     </w:p>
     <w:p/>
     <w:p>
@@ -8088,16 +8044,16 @@
       <w:pPr>
         <w:pStyle w:val="Titre3"/>
       </w:pPr>
-      <w:bookmarkStart w:id="15" w:name="_Page_Choix_activité"/>
-      <w:bookmarkStart w:id="16" w:name="_Toc405555077"/>
+      <w:bookmarkStart w:id="14" w:name="_Page_Choix_activité"/>
+      <w:bookmarkStart w:id="15" w:name="_Toc405555077"/>
+      <w:bookmarkEnd w:id="14"/>
+      <w:r>
+        <w:t xml:space="preserve">Page </w:t>
+      </w:r>
+      <w:r>
+        <w:t>Choix activité</w:t>
+      </w:r>
       <w:bookmarkEnd w:id="15"/>
-      <w:r>
-        <w:t xml:space="preserve">Page </w:t>
-      </w:r>
-      <w:r>
-        <w:t>Choix activité</w:t>
-      </w:r>
-      <w:bookmarkEnd w:id="16"/>
     </w:p>
     <w:p/>
     <w:p>
@@ -8262,13 +8218,13 @@
       <w:pPr>
         <w:pStyle w:val="Titre3"/>
       </w:pPr>
-      <w:bookmarkStart w:id="17" w:name="_Page_Activité"/>
-      <w:bookmarkStart w:id="18" w:name="_Toc405555078"/>
+      <w:bookmarkStart w:id="16" w:name="_Page_Activité"/>
+      <w:bookmarkStart w:id="17" w:name="_Toc405555078"/>
+      <w:bookmarkEnd w:id="16"/>
+      <w:r>
+        <w:t>Page Activité</w:t>
+      </w:r>
       <w:bookmarkEnd w:id="17"/>
-      <w:r>
-        <w:t>Page Activité</w:t>
-      </w:r>
-      <w:bookmarkEnd w:id="18"/>
     </w:p>
     <w:p/>
     <w:p>
@@ -8463,13 +8419,13 @@
       <w:pPr>
         <w:pStyle w:val="Titre3"/>
       </w:pPr>
-      <w:bookmarkStart w:id="19" w:name="_Page_Fin_d’activité"/>
-      <w:bookmarkStart w:id="20" w:name="_Toc405555079"/>
+      <w:bookmarkStart w:id="18" w:name="_Page_Fin_d’activité"/>
+      <w:bookmarkStart w:id="19" w:name="_Toc405555079"/>
+      <w:bookmarkEnd w:id="18"/>
+      <w:r>
+        <w:t>Page Fin d’activité</w:t>
+      </w:r>
       <w:bookmarkEnd w:id="19"/>
-      <w:r>
-        <w:t>Page Fin d’activité</w:t>
-      </w:r>
-      <w:bookmarkEnd w:id="20"/>
     </w:p>
     <w:p/>
     <w:p>
@@ -8652,13 +8608,13 @@
       <w:pPr>
         <w:pStyle w:val="Titre3"/>
       </w:pPr>
-      <w:bookmarkStart w:id="21" w:name="_Page_Profil_utilisateur"/>
-      <w:bookmarkStart w:id="22" w:name="_Toc405555080"/>
+      <w:bookmarkStart w:id="20" w:name="_Page_Profil_utilisateur"/>
+      <w:bookmarkStart w:id="21" w:name="_Toc405555080"/>
+      <w:bookmarkEnd w:id="20"/>
+      <w:r>
+        <w:t>Page Profil utilisateur</w:t>
+      </w:r>
       <w:bookmarkEnd w:id="21"/>
-      <w:r>
-        <w:t>Page Profil utilisateur</w:t>
-      </w:r>
-      <w:bookmarkEnd w:id="22"/>
     </w:p>
     <w:p/>
     <w:p>
@@ -8847,13 +8803,13 @@
       <w:pPr>
         <w:pStyle w:val="Titre3"/>
       </w:pPr>
-      <w:bookmarkStart w:id="23" w:name="_Page_Profil_équipe"/>
-      <w:bookmarkStart w:id="24" w:name="_Toc405555081"/>
+      <w:bookmarkStart w:id="22" w:name="_Page_Profil_équipe"/>
+      <w:bookmarkStart w:id="23" w:name="_Toc405555081"/>
+      <w:bookmarkEnd w:id="22"/>
+      <w:r>
+        <w:t>Page Profil équipe</w:t>
+      </w:r>
       <w:bookmarkEnd w:id="23"/>
-      <w:r>
-        <w:t>Page Profil équipe</w:t>
-      </w:r>
-      <w:bookmarkEnd w:id="24"/>
     </w:p>
     <w:p/>
     <w:p>
@@ -9078,13 +9034,13 @@
       <w:pPr>
         <w:pStyle w:val="Titre3"/>
       </w:pPr>
-      <w:bookmarkStart w:id="25" w:name="_Page_Fil_d’actualité"/>
-      <w:bookmarkStart w:id="26" w:name="_Toc405555082"/>
+      <w:bookmarkStart w:id="24" w:name="_Page_Fil_d’actualité"/>
+      <w:bookmarkStart w:id="25" w:name="_Toc405555082"/>
+      <w:bookmarkEnd w:id="24"/>
+      <w:r>
+        <w:t>Page Fil d’actualité</w:t>
+      </w:r>
       <w:bookmarkEnd w:id="25"/>
-      <w:r>
-        <w:t>Page Fil d’actualité</w:t>
-      </w:r>
-      <w:bookmarkEnd w:id="26"/>
     </w:p>
     <w:p/>
     <w:p>
@@ -9255,13 +9211,13 @@
       <w:pPr>
         <w:pStyle w:val="Titre3"/>
       </w:pPr>
-      <w:bookmarkStart w:id="27" w:name="_Page_Historique"/>
-      <w:bookmarkStart w:id="28" w:name="_Toc405555083"/>
+      <w:bookmarkStart w:id="26" w:name="_Page_Historique"/>
+      <w:bookmarkStart w:id="27" w:name="_Toc405555083"/>
+      <w:bookmarkEnd w:id="26"/>
+      <w:r>
+        <w:t>Page Historique</w:t>
+      </w:r>
       <w:bookmarkEnd w:id="27"/>
-      <w:r>
-        <w:t>Page Historique</w:t>
-      </w:r>
-      <w:bookmarkEnd w:id="28"/>
     </w:p>
     <w:p/>
     <w:p>
@@ -9435,13 +9391,13 @@
       <w:pPr>
         <w:pStyle w:val="Titre3"/>
       </w:pPr>
-      <w:bookmarkStart w:id="29" w:name="_Page_Activité_détaillée"/>
-      <w:bookmarkStart w:id="30" w:name="_Toc405555084"/>
+      <w:bookmarkStart w:id="28" w:name="_Page_Activité_détaillée"/>
+      <w:bookmarkStart w:id="29" w:name="_Toc405555084"/>
+      <w:bookmarkEnd w:id="28"/>
+      <w:r>
+        <w:t>Page Activité détaillée</w:t>
+      </w:r>
       <w:bookmarkEnd w:id="29"/>
-      <w:r>
-        <w:t>Page Activité détaillée</w:t>
-      </w:r>
-      <w:bookmarkEnd w:id="30"/>
     </w:p>
     <w:p/>
     <w:p>
@@ -9577,13 +9533,13 @@
       <w:pPr>
         <w:pStyle w:val="Titre3"/>
       </w:pPr>
-      <w:bookmarkStart w:id="31" w:name="_Page_Défis"/>
-      <w:bookmarkStart w:id="32" w:name="_Toc405555085"/>
+      <w:bookmarkStart w:id="30" w:name="_Page_Défis"/>
+      <w:bookmarkStart w:id="31" w:name="_Toc405555085"/>
+      <w:bookmarkEnd w:id="30"/>
+      <w:r>
+        <w:t>Page Défis</w:t>
+      </w:r>
       <w:bookmarkEnd w:id="31"/>
-      <w:r>
-        <w:t>Page Défis</w:t>
-      </w:r>
-      <w:bookmarkEnd w:id="32"/>
     </w:p>
     <w:p/>
     <w:p>
@@ -9731,13 +9687,13 @@
       <w:pPr>
         <w:pStyle w:val="Titre3"/>
       </w:pPr>
-      <w:bookmarkStart w:id="33" w:name="_Page_Défi_détail"/>
-      <w:bookmarkStart w:id="34" w:name="_Toc405555086"/>
+      <w:bookmarkStart w:id="32" w:name="_Page_Défi_détail"/>
+      <w:bookmarkStart w:id="33" w:name="_Toc405555086"/>
+      <w:bookmarkEnd w:id="32"/>
+      <w:r>
+        <w:t>Page Défi détail</w:t>
+      </w:r>
       <w:bookmarkEnd w:id="33"/>
-      <w:r>
-        <w:t>Page Défi détail</w:t>
-      </w:r>
-      <w:bookmarkEnd w:id="34"/>
     </w:p>
     <w:p/>
     <w:p>
@@ -9947,13 +9903,13 @@
       <w:pPr>
         <w:pStyle w:val="Titre3"/>
       </w:pPr>
-      <w:bookmarkStart w:id="35" w:name="_Page_Classement_d’un"/>
-      <w:bookmarkStart w:id="36" w:name="_Toc405555087"/>
+      <w:bookmarkStart w:id="34" w:name="_Page_Classement_d’un"/>
+      <w:bookmarkStart w:id="35" w:name="_Toc405555087"/>
+      <w:bookmarkEnd w:id="34"/>
+      <w:r>
+        <w:t>Page Classement d’un défi</w:t>
+      </w:r>
       <w:bookmarkEnd w:id="35"/>
-      <w:r>
-        <w:t>Page Classement d’un défi</w:t>
-      </w:r>
-      <w:bookmarkEnd w:id="36"/>
     </w:p>
     <w:p/>
     <w:p>
@@ -9972,15 +9928,7 @@
         <w:t xml:space="preserve">On retrouve </w:t>
       </w:r>
       <w:r>
-        <w:t xml:space="preserve">donc la  liste des coureurs ayant participés au défi classés dans l’ordre croissant. Chaque ligne de ce classement est </w:t>
-      </w:r>
-      <w:proofErr w:type="gramStart"/>
-      <w:r>
-        <w:t>composé</w:t>
-      </w:r>
-      <w:proofErr w:type="gramEnd"/>
-      <w:r>
-        <w:t xml:space="preserve"> du nom de l’utilisateur, de sa photo, de son temps ainsi que de sa position parmi les autres coureurs.</w:t>
+        <w:t>donc la  liste des coureurs ayant participés au défi classés dans l’ordre croissant. Chaque ligne de ce classement est composé du nom de l’utilisateur, de sa photo, de son temps ainsi que de sa position parmi les autres coureurs.</w:t>
       </w:r>
     </w:p>
     <w:p>
@@ -10091,14 +10039,14 @@
       <w:pPr>
         <w:pStyle w:val="Titre3"/>
       </w:pPr>
-      <w:bookmarkStart w:id="37" w:name="_Toc405555088"/>
+      <w:bookmarkStart w:id="36" w:name="_Toc405555088"/>
       <w:r>
         <w:t>Page Activité</w:t>
       </w:r>
       <w:r>
         <w:t xml:space="preserve"> Défi</w:t>
       </w:r>
-      <w:bookmarkEnd w:id="37"/>
+      <w:bookmarkEnd w:id="36"/>
     </w:p>
     <w:p/>
     <w:p>
@@ -10251,13 +10199,13 @@
       <w:pPr>
         <w:pStyle w:val="Titre3"/>
       </w:pPr>
-      <w:bookmarkStart w:id="38" w:name="_Page_Territoires"/>
-      <w:bookmarkStart w:id="39" w:name="_Toc405555089"/>
+      <w:bookmarkStart w:id="37" w:name="_Page_Territoires"/>
+      <w:bookmarkStart w:id="38" w:name="_Toc405555089"/>
+      <w:bookmarkEnd w:id="37"/>
+      <w:r>
+        <w:t>Page Territoires</w:t>
+      </w:r>
       <w:bookmarkEnd w:id="38"/>
-      <w:r>
-        <w:t>Page Territoires</w:t>
-      </w:r>
-      <w:bookmarkEnd w:id="39"/>
     </w:p>
     <w:p/>
     <w:p>
@@ -10444,12 +10392,12 @@
       <w:pPr>
         <w:pStyle w:val="Titre2"/>
       </w:pPr>
-      <w:bookmarkStart w:id="40" w:name="_Toc405555090"/>
+      <w:bookmarkStart w:id="39" w:name="_Toc405555090"/>
       <w:r>
         <w:lastRenderedPageBreak/>
         <w:t>Tablette</w:t>
       </w:r>
-      <w:bookmarkEnd w:id="40"/>
+      <w:bookmarkEnd w:id="39"/>
     </w:p>
     <w:p>
       <w:pPr>
@@ -10460,7 +10408,7 @@
       <w:pPr>
         <w:pStyle w:val="Titre3"/>
       </w:pPr>
-      <w:bookmarkStart w:id="41" w:name="_Toc405555091"/>
+      <w:bookmarkStart w:id="40" w:name="_Toc405555091"/>
       <w:r>
         <w:rPr>
           <w:noProof/>
@@ -10525,7 +10473,7 @@
       <w:r>
         <w:t>Page d’accueil</w:t>
       </w:r>
-      <w:bookmarkEnd w:id="41"/>
+      <w:bookmarkEnd w:id="40"/>
     </w:p>
     <w:p/>
     <w:p>
@@ -10671,9 +10619,9 @@
       <w:pPr>
         <w:pStyle w:val="Titre3"/>
       </w:pPr>
-      <w:bookmarkStart w:id="42" w:name="_Affichage_du_menu_1"/>
-      <w:bookmarkStart w:id="43" w:name="_Toc405555092"/>
-      <w:bookmarkEnd w:id="42"/>
+      <w:bookmarkStart w:id="41" w:name="_Affichage_du_menu_1"/>
+      <w:bookmarkStart w:id="42" w:name="_Toc405555092"/>
+      <w:bookmarkEnd w:id="41"/>
       <w:r>
         <w:rPr>
           <w:noProof/>
@@ -10739,7 +10687,7 @@
       <w:r>
         <w:t>Affichage du menu</w:t>
       </w:r>
-      <w:bookmarkEnd w:id="43"/>
+      <w:bookmarkEnd w:id="42"/>
     </w:p>
     <w:p/>
     <w:p>
@@ -10850,15 +10798,14 @@
         </w:numPr>
         <w:spacing w:after="0"/>
       </w:pPr>
-      <w:r>
-        <w:t>Lien</w:t>
-      </w:r>
-      <w:r>
-        <w:rPr>
-          <w:rStyle w:val="Lienhypertexte"/>
-        </w:rPr>
-        <w:t xml:space="preserve"> vers la page profil de l’équipe.</w:t>
-      </w:r>
+      <w:hyperlink w:anchor="_Page_Profil_équipe_1" w:history="1">
+        <w:r>
+          <w:rPr>
+            <w:rStyle w:val="Lienhypertexte"/>
+          </w:rPr>
+          <w:t>Lien vers la page profil de l’équipe.</w:t>
+        </w:r>
+      </w:hyperlink>
     </w:p>
     <w:p>
       <w:pPr>
@@ -10869,15 +10816,14 @@
         </w:numPr>
         <w:spacing w:after="0"/>
       </w:pPr>
-      <w:r>
-        <w:t>Lien</w:t>
-      </w:r>
-      <w:r>
-        <w:rPr>
-          <w:rStyle w:val="Lienhypertexte"/>
-        </w:rPr>
-        <w:t xml:space="preserve"> vers les défis.</w:t>
-      </w:r>
+      <w:hyperlink w:anchor="_Page_les_défis" w:history="1">
+        <w:r>
+          <w:rPr>
+            <w:rStyle w:val="Lienhypertexte"/>
+          </w:rPr>
+          <w:t>Lien vers les défis.</w:t>
+        </w:r>
+      </w:hyperlink>
     </w:p>
     <w:p>
       <w:pPr>
@@ -10915,9 +10861,9 @@
       <w:pPr>
         <w:pStyle w:val="Titre3"/>
       </w:pPr>
-      <w:bookmarkStart w:id="44" w:name="_Page_Historique_1"/>
-      <w:bookmarkStart w:id="45" w:name="_Toc405555093"/>
-      <w:bookmarkEnd w:id="44"/>
+      <w:bookmarkStart w:id="43" w:name="_Page_Historique_1"/>
+      <w:bookmarkStart w:id="44" w:name="_Toc405555093"/>
+      <w:bookmarkEnd w:id="43"/>
       <w:r>
         <w:rPr>
           <w:noProof/>
@@ -10925,7 +10871,7 @@
         </w:rPr>
         <w:lastRenderedPageBreak/>
         <w:drawing>
-          <wp:anchor distT="0" distB="0" distL="114300" distR="114300" simplePos="0" relativeHeight="251752448" behindDoc="0" locked="0" layoutInCell="1" allowOverlap="1" wp14:anchorId="4781DEB8" wp14:editId="5C4A13CE">
+          <wp:anchor distT="0" distB="0" distL="114300" distR="114300" simplePos="0" relativeHeight="251752448" behindDoc="0" locked="0" layoutInCell="1" allowOverlap="1" wp14:anchorId="472442D1" wp14:editId="55242E28">
             <wp:simplePos x="0" y="0"/>
             <wp:positionH relativeFrom="margin">
               <wp:align>right</wp:align>
@@ -10983,7 +10929,7 @@
       <w:r>
         <w:t>Page Historique</w:t>
       </w:r>
-      <w:bookmarkEnd w:id="45"/>
+      <w:bookmarkEnd w:id="44"/>
     </w:p>
     <w:p/>
     <w:p>
@@ -10993,13 +10939,7 @@
     </w:p>
     <w:p>
       <w:r>
-        <w:t xml:space="preserve">Sur cette page l’utilisateur retrouve </w:t>
-      </w:r>
-      <w:r>
-        <w:t xml:space="preserve">alors pour le mois </w:t>
-      </w:r>
-      <w:r>
-        <w:t xml:space="preserve">actuel la liste de ses </w:t>
+        <w:t xml:space="preserve">Sur cette page l’utilisateur retrouve alors pour le mois actuel la liste de ses </w:t>
       </w:r>
       <w:r>
         <w:t>entraînements</w:t>
@@ -11082,7 +11022,7 @@
       <w:pPr>
         <w:pStyle w:val="Titre3"/>
       </w:pPr>
-      <w:bookmarkStart w:id="46" w:name="_Toc405555094"/>
+      <w:bookmarkStart w:id="45" w:name="_Toc405555094"/>
       <w:r>
         <w:rPr>
           <w:noProof/>
@@ -11090,7 +11030,7 @@
         </w:rPr>
         <w:lastRenderedPageBreak/>
         <w:drawing>
-          <wp:anchor distT="0" distB="0" distL="114300" distR="114300" simplePos="0" relativeHeight="251753472" behindDoc="0" locked="0" layoutInCell="1" allowOverlap="1" wp14:anchorId="20E6B34F" wp14:editId="4D799FA3">
+          <wp:anchor distT="0" distB="0" distL="114300" distR="114300" simplePos="0" relativeHeight="251753472" behindDoc="0" locked="0" layoutInCell="1" allowOverlap="1" wp14:anchorId="680B9363" wp14:editId="1F223B85">
             <wp:simplePos x="0" y="0"/>
             <wp:positionH relativeFrom="margin">
               <wp:align>right</wp:align>
@@ -11148,7 +11088,7 @@
       <w:r>
         <w:t>Page Activité détaillée</w:t>
       </w:r>
-      <w:bookmarkEnd w:id="46"/>
+      <w:bookmarkEnd w:id="45"/>
     </w:p>
     <w:p/>
     <w:p>
@@ -11219,6 +11159,9 @@
     <w:p>
       <w:pPr>
         <w:pStyle w:val="Paragraphedeliste"/>
+        <w:rPr>
+          <w:rStyle w:val="Lienhypertexte"/>
+        </w:rPr>
       </w:pPr>
       <w:hyperlink w:anchor="_Affichage_du_menu_1" w:history="1">
         <w:r>
@@ -11232,8 +11175,14 @@
     <w:p>
       <w:pPr>
         <w:jc w:val="left"/>
-      </w:pPr>
-      <w:r>
+        <w:rPr>
+          <w:rStyle w:val="Lienhypertexte"/>
+        </w:rPr>
+      </w:pPr>
+      <w:r>
+        <w:rPr>
+          <w:rStyle w:val="Lienhypertexte"/>
+        </w:rPr>
         <w:br w:type="page"/>
       </w:r>
     </w:p>
@@ -11241,9 +11190,6 @@
       <w:pPr>
         <w:pStyle w:val="Titre3"/>
       </w:pPr>
-      <w:bookmarkStart w:id="47" w:name="_Page_Statistique"/>
-      <w:bookmarkStart w:id="48" w:name="_Toc405555095"/>
-      <w:bookmarkEnd w:id="47"/>
       <w:r>
         <w:rPr>
           <w:noProof/>
@@ -11251,7 +11197,295 @@
         </w:rPr>
         <w:lastRenderedPageBreak/>
         <w:drawing>
-          <wp:anchor distT="0" distB="0" distL="114300" distR="114300" simplePos="0" relativeHeight="251754496" behindDoc="0" locked="0" layoutInCell="1" allowOverlap="1" wp14:anchorId="4DEE040F" wp14:editId="3F1E971B">
+          <wp:anchor distT="0" distB="0" distL="114300" distR="114300" simplePos="0" relativeHeight="251764736" behindDoc="0" locked="0" layoutInCell="1" allowOverlap="1" wp14:anchorId="22A82247" wp14:editId="2737CE0B">
+            <wp:simplePos x="0" y="0"/>
+            <wp:positionH relativeFrom="margin">
+              <wp:align>right</wp:align>
+            </wp:positionH>
+            <wp:positionV relativeFrom="paragraph">
+              <wp:posOffset>390525</wp:posOffset>
+            </wp:positionV>
+            <wp:extent cx="5760085" cy="3277870"/>
+            <wp:effectExtent l="0" t="0" r="0" b="0"/>
+            <wp:wrapTopAndBottom/>
+            <wp:docPr id="23" name="Image 23"/>
+            <wp:cNvGraphicFramePr>
+              <a:graphicFrameLocks xmlns:a="http://schemas.openxmlformats.org/drawingml/2006/main" noChangeAspect="1"/>
+            </wp:cNvGraphicFramePr>
+            <a:graphic xmlns:a="http://schemas.openxmlformats.org/drawingml/2006/main">
+              <a:graphicData uri="http://schemas.openxmlformats.org/drawingml/2006/picture">
+                <pic:pic xmlns:pic="http://schemas.openxmlformats.org/drawingml/2006/picture">
+                  <pic:nvPicPr>
+                    <pic:cNvPr id="22" name="activity.png"/>
+                    <pic:cNvPicPr/>
+                  </pic:nvPicPr>
+                  <pic:blipFill>
+                    <a:blip r:embed="rId53">
+                      <a:extLst>
+                        <a:ext uri="{28A0092B-C50C-407E-A947-70E740481C1C}">
+                          <a14:useLocalDpi xmlns:a14="http://schemas.microsoft.com/office/drawing/2010/main" val="0"/>
+                        </a:ext>
+                      </a:extLst>
+                    </a:blip>
+                    <a:stretch>
+                      <a:fillRect/>
+                    </a:stretch>
+                  </pic:blipFill>
+                  <pic:spPr>
+                    <a:xfrm>
+                      <a:off x="0" y="0"/>
+                      <a:ext cx="5760682" cy="3277870"/>
+                    </a:xfrm>
+                    <a:prstGeom prst="rect">
+                      <a:avLst/>
+                    </a:prstGeom>
+                  </pic:spPr>
+                </pic:pic>
+              </a:graphicData>
+            </a:graphic>
+            <wp14:sizeRelH relativeFrom="page">
+              <wp14:pctWidth>0</wp14:pctWidth>
+            </wp14:sizeRelH>
+            <wp14:sizeRelV relativeFrom="page">
+              <wp14:pctHeight>0</wp14:pctHeight>
+            </wp14:sizeRelV>
+          </wp:anchor>
+        </w:drawing>
+      </w:r>
+      <w:r>
+        <w:t xml:space="preserve">Page </w:t>
+      </w:r>
+      <w:r>
+        <w:t>Défi gagné</w:t>
+      </w:r>
+      <w:r>
+        <w:t xml:space="preserve"> détaillée</w:t>
+      </w:r>
+    </w:p>
+    <w:p/>
+    <w:p>
+      <w:r>
+        <w:t xml:space="preserve">Après avoir cliqué sur un défi </w:t>
+      </w:r>
+      <w:r>
+        <w:t>présen</w:t>
+      </w:r>
+      <w:r>
+        <w:t>t</w:t>
+      </w:r>
+      <w:r>
+        <w:t xml:space="preserve"> dans l’historique, l’utilisateur a accès aux informations de la course présentes sur l’image ci-dessus. </w:t>
+      </w:r>
+    </w:p>
+    <w:p>
+      <w:r>
+        <w:t>On retrouve tout d’abord la carte de l’activité où le coureur peut visualiser la totalité de sa course à gauche de l’écran. Ensuite dans la partie de droite, l’utilisateur peut visualiser différentes informations comme la distance parcourue en kilomètre, le nombre de calories brûlées, la vitesse moyenne et maximal</w:t>
+      </w:r>
+      <w:r>
+        <w:t>e ou encore le type de la course mais surtout son temps ainsi que le temps de son adversaire (celui qui détient le meilleur temps du parcours).</w:t>
+      </w:r>
+    </w:p>
+    <w:p>
+      <w:r>
+        <w:t>Le bouton situé en haut à gauche de la fenêtre permet d’accéder au menu.</w:t>
+      </w:r>
+    </w:p>
+    <w:p>
+      <w:pPr>
+        <w:pStyle w:val="Paragraphedeliste"/>
+        <w:rPr>
+          <w:u w:val="single"/>
+        </w:rPr>
+      </w:pPr>
+      <w:r>
+        <w:rPr>
+          <w:u w:val="single"/>
+        </w:rPr>
+        <w:t>Pages accessibles :</w:t>
+      </w:r>
+    </w:p>
+    <w:p>
+      <w:pPr>
+        <w:pStyle w:val="Paragraphedeliste"/>
+        <w:rPr>
+          <w:rStyle w:val="Lienhypertexte"/>
+        </w:rPr>
+      </w:pPr>
+      <w:hyperlink w:anchor="_Affichage_du_menu_1" w:history="1">
+        <w:r>
+          <w:rPr>
+            <w:rStyle w:val="Lienhypertexte"/>
+          </w:rPr>
+          <w:t>Lien vers le menu.</w:t>
+        </w:r>
+      </w:hyperlink>
+    </w:p>
+    <w:p>
+      <w:pPr>
+        <w:jc w:val="left"/>
+        <w:rPr>
+          <w:rStyle w:val="Lienhypertexte"/>
+        </w:rPr>
+      </w:pPr>
+      <w:r>
+        <w:rPr>
+          <w:rStyle w:val="Lienhypertexte"/>
+        </w:rPr>
+        <w:br w:type="page"/>
+      </w:r>
+    </w:p>
+    <w:p>
+      <w:pPr>
+        <w:pStyle w:val="Titre3"/>
+      </w:pPr>
+      <w:r>
+        <w:rPr>
+          <w:noProof/>
+          <w:lang w:eastAsia="fr-FR"/>
+        </w:rPr>
+        <w:lastRenderedPageBreak/>
+        <w:drawing>
+          <wp:anchor distT="0" distB="0" distL="114300" distR="114300" simplePos="0" relativeHeight="251766784" behindDoc="0" locked="0" layoutInCell="1" allowOverlap="1" wp14:anchorId="3DBD3517" wp14:editId="1EAA78BE">
+            <wp:simplePos x="0" y="0"/>
+            <wp:positionH relativeFrom="margin">
+              <wp:align>right</wp:align>
+            </wp:positionH>
+            <wp:positionV relativeFrom="paragraph">
+              <wp:posOffset>390525</wp:posOffset>
+            </wp:positionV>
+            <wp:extent cx="5760085" cy="3277235"/>
+            <wp:effectExtent l="0" t="0" r="0" b="0"/>
+            <wp:wrapTopAndBottom/>
+            <wp:docPr id="26" name="Image 26"/>
+            <wp:cNvGraphicFramePr>
+              <a:graphicFrameLocks xmlns:a="http://schemas.openxmlformats.org/drawingml/2006/main" noChangeAspect="1"/>
+            </wp:cNvGraphicFramePr>
+            <a:graphic xmlns:a="http://schemas.openxmlformats.org/drawingml/2006/main">
+              <a:graphicData uri="http://schemas.openxmlformats.org/drawingml/2006/picture">
+                <pic:pic xmlns:pic="http://schemas.openxmlformats.org/drawingml/2006/picture">
+                  <pic:nvPicPr>
+                    <pic:cNvPr id="22" name="activity.png"/>
+                    <pic:cNvPicPr/>
+                  </pic:nvPicPr>
+                  <pic:blipFill>
+                    <a:blip r:embed="rId54">
+                      <a:extLst>
+                        <a:ext uri="{28A0092B-C50C-407E-A947-70E740481C1C}">
+                          <a14:useLocalDpi xmlns:a14="http://schemas.microsoft.com/office/drawing/2010/main" val="0"/>
+                        </a:ext>
+                      </a:extLst>
+                    </a:blip>
+                    <a:stretch>
+                      <a:fillRect/>
+                    </a:stretch>
+                  </pic:blipFill>
+                  <pic:spPr>
+                    <a:xfrm>
+                      <a:off x="0" y="0"/>
+                      <a:ext cx="5760682" cy="3277869"/>
+                    </a:xfrm>
+                    <a:prstGeom prst="rect">
+                      <a:avLst/>
+                    </a:prstGeom>
+                  </pic:spPr>
+                </pic:pic>
+              </a:graphicData>
+            </a:graphic>
+            <wp14:sizeRelH relativeFrom="page">
+              <wp14:pctWidth>0</wp14:pctWidth>
+            </wp14:sizeRelH>
+            <wp14:sizeRelV relativeFrom="page">
+              <wp14:pctHeight>0</wp14:pctHeight>
+            </wp14:sizeRelV>
+          </wp:anchor>
+        </w:drawing>
+      </w:r>
+      <w:r>
+        <w:t xml:space="preserve">Page Défi </w:t>
+      </w:r>
+      <w:r>
+        <w:t>perdu</w:t>
+      </w:r>
+      <w:r>
+        <w:t xml:space="preserve"> détaillée</w:t>
+      </w:r>
+    </w:p>
+    <w:p/>
+    <w:p>
+      <w:r>
+        <w:t xml:space="preserve">Après avoir cliqué sur un défi présent dans l’historique, l’utilisateur a accès aux informations de la course présentes sur l’image ci-dessus. </w:t>
+      </w:r>
+    </w:p>
+    <w:p>
+      <w:r>
+        <w:t>On retrouve tout d’abord la carte de l’activité où le coureur peut visualiser la totalité de sa course à gauche de l’écran. Ensuite dans la partie de droite, l’utilisateur peut visualiser différentes informations comme la distance parcourue en kilomètre, le nombre de calories brûlées, la vitesse moyenne et maximale ou encore le type de la course mais surtout son temps ainsi que le temps de son adversaire (celui qui détient le meilleur temps du parcours).</w:t>
+      </w:r>
+    </w:p>
+    <w:p>
+      <w:r>
+        <w:t>Le bouton situé en haut à gauche de la fenêtre permet d’accéder au menu.</w:t>
+      </w:r>
+    </w:p>
+    <w:p>
+      <w:pPr>
+        <w:pStyle w:val="Paragraphedeliste"/>
+        <w:rPr>
+          <w:u w:val="single"/>
+        </w:rPr>
+      </w:pPr>
+      <w:r>
+        <w:rPr>
+          <w:u w:val="single"/>
+        </w:rPr>
+        <w:t>Pages accessibles :</w:t>
+      </w:r>
+    </w:p>
+    <w:p>
+      <w:pPr>
+        <w:pStyle w:val="Paragraphedeliste"/>
+      </w:pPr>
+      <w:hyperlink w:anchor="_Affichage_du_menu_1" w:history="1">
+        <w:r>
+          <w:rPr>
+            <w:rStyle w:val="Lienhypertexte"/>
+          </w:rPr>
+          <w:t>Lien vers le menu.</w:t>
+        </w:r>
+      </w:hyperlink>
+    </w:p>
+    <w:p>
+      <w:pPr>
+        <w:pStyle w:val="Paragraphedeliste"/>
+      </w:pPr>
+    </w:p>
+    <w:p>
+      <w:pPr>
+        <w:pStyle w:val="Paragraphedeliste"/>
+      </w:pPr>
+    </w:p>
+    <w:p>
+      <w:pPr>
+        <w:jc w:val="left"/>
+      </w:pPr>
+      <w:r>
+        <w:br w:type="page"/>
+      </w:r>
+    </w:p>
+    <w:p>
+      <w:pPr>
+        <w:pStyle w:val="Titre3"/>
+      </w:pPr>
+      <w:bookmarkStart w:id="46" w:name="_Page_Statistique"/>
+      <w:bookmarkStart w:id="47" w:name="_Toc405555095"/>
+      <w:bookmarkEnd w:id="46"/>
+      <w:r>
+        <w:rPr>
+          <w:noProof/>
+          <w:lang w:eastAsia="fr-FR"/>
+        </w:rPr>
+        <w:lastRenderedPageBreak/>
+        <w:drawing>
+          <wp:anchor distT="0" distB="0" distL="114300" distR="114300" simplePos="0" relativeHeight="251754496" behindDoc="0" locked="0" layoutInCell="1" allowOverlap="1" wp14:anchorId="7F522F22" wp14:editId="0EE7390B">
             <wp:simplePos x="0" y="0"/>
             <wp:positionH relativeFrom="margin">
               <wp:align>right</wp:align>
@@ -11274,7 +11508,7 @@
                     <pic:cNvPicPr/>
                   </pic:nvPicPr>
                   <pic:blipFill>
-                    <a:blip r:embed="rId53">
+                    <a:blip r:embed="rId55">
                       <a:extLst>
                         <a:ext uri="{28A0092B-C50C-407E-A947-70E740481C1C}">
                           <a14:useLocalDpi xmlns:a14="http://schemas.microsoft.com/office/drawing/2010/main" val="0"/>
@@ -11307,92 +11541,80 @@
         </w:drawing>
       </w:r>
       <w:r>
-        <w:t xml:space="preserve">Page </w:t>
-      </w:r>
-      <w:r>
-        <w:t>Statistique</w:t>
-      </w:r>
+        <w:t>Page Statistique</w:t>
+      </w:r>
+      <w:bookmarkEnd w:id="47"/>
+    </w:p>
+    <w:p/>
+    <w:p>
+      <w:r>
+        <w:t>Après avoir cliqué sur l’onglet « Statistique » du menu principal, l’utilisateur a accès aux informations présentées sur l’image ci-dessus.</w:t>
+      </w:r>
+    </w:p>
+    <w:p>
+      <w:r>
+        <w:t>On retrouve tout d’abord</w:t>
+      </w:r>
+      <w:r>
+        <w:t xml:space="preserve"> sur la partie gauche de l’écran, trois tableaux représentant les statistiques de cette semaine puis de ce mois et enfin de cette année. Dans chacun de ces tableaux on peut voir le nombre d’activité, la distance totale parcourue, la durée totale de course, le nombre total de calories brûlées, la vitesse maximale et la vitesse moyenne.</w:t>
+      </w:r>
+      <w:r>
+        <w:t xml:space="preserve"> </w:t>
+      </w:r>
+      <w:r>
+        <w:t>La partie droite de l’écran affiche les mêmes informations mais pour la semaine dernière, le mois dernier et l’</w:t>
+      </w:r>
+      <w:r>
+        <w:t>année passée.</w:t>
+      </w:r>
+    </w:p>
+    <w:p>
+      <w:r>
+        <w:t>Le bouton situé en haut à gauche de la fenêtre permet d’accéder au menu.</w:t>
+      </w:r>
+    </w:p>
+    <w:p>
+      <w:pPr>
+        <w:pStyle w:val="Paragraphedeliste"/>
+        <w:rPr>
+          <w:u w:val="single"/>
+        </w:rPr>
+      </w:pPr>
+      <w:r>
+        <w:rPr>
+          <w:u w:val="single"/>
+        </w:rPr>
+        <w:t>Pages accessibles :</w:t>
+      </w:r>
+    </w:p>
+    <w:p>
+      <w:pPr>
+        <w:pStyle w:val="Paragraphedeliste"/>
+      </w:pPr>
+      <w:hyperlink w:anchor="_Affichage_du_menu_1" w:history="1">
+        <w:r>
+          <w:rPr>
+            <w:rStyle w:val="Lienhypertexte"/>
+          </w:rPr>
+          <w:t>Lien vers le menu.</w:t>
+        </w:r>
+      </w:hyperlink>
+    </w:p>
+    <w:p>
+      <w:pPr>
+        <w:jc w:val="left"/>
+      </w:pPr>
+      <w:r>
+        <w:br w:type="page"/>
+      </w:r>
+    </w:p>
+    <w:p>
+      <w:pPr>
+        <w:pStyle w:val="Titre3"/>
+      </w:pPr>
+      <w:bookmarkStart w:id="48" w:name="_Page_Calendrier"/>
+      <w:bookmarkStart w:id="49" w:name="_Toc405555096"/>
       <w:bookmarkEnd w:id="48"/>
-    </w:p>
-    <w:p/>
-    <w:p>
-      <w:r>
-        <w:t>Après avoir cliqué sur l’onglet « </w:t>
-      </w:r>
-      <w:r>
-        <w:t>Statistique</w:t>
-      </w:r>
-      <w:r>
-        <w:t xml:space="preserve"> » du menu principal, l’utilisateur a accès </w:t>
-      </w:r>
-      <w:r>
-        <w:t>aux informations présentées sur l’image ci-dessus.</w:t>
-      </w:r>
-    </w:p>
-    <w:p>
-      <w:r>
-        <w:t>On retrouve tout d’abord</w:t>
-      </w:r>
-      <w:r>
-        <w:t xml:space="preserve"> sur la partie gauche de l’écran, trois tableaux représentant les statistiques de cette semaine puis de ce mois et enfin de cette année. Dans chacun de ces tableaux on peut voir le nombre d’activité, la distance totale parcourue, la durée totale de course, le nombre total de calories brûlées, la vitesse maximale et la vitesse moyenne.</w:t>
-      </w:r>
-      <w:r>
-        <w:t xml:space="preserve"> </w:t>
-      </w:r>
-      <w:r>
-        <w:t>La partie droite de l’écran affiche les mêmes informations mais pour la semaine dernière, le mois dernier et l’</w:t>
-      </w:r>
-      <w:r>
-        <w:t>année passée.</w:t>
-      </w:r>
-    </w:p>
-    <w:p>
-      <w:r>
-        <w:t>Le bouton situé en haut à gauche de la fenêtre permet d’accéder au menu.</w:t>
-      </w:r>
-    </w:p>
-    <w:p>
-      <w:pPr>
-        <w:pStyle w:val="Paragraphedeliste"/>
-        <w:rPr>
-          <w:u w:val="single"/>
-        </w:rPr>
-      </w:pPr>
-      <w:r>
-        <w:rPr>
-          <w:u w:val="single"/>
-        </w:rPr>
-        <w:t>Pages accessibles :</w:t>
-      </w:r>
-    </w:p>
-    <w:p>
-      <w:pPr>
-        <w:pStyle w:val="Paragraphedeliste"/>
-      </w:pPr>
-      <w:hyperlink w:anchor="_Affichage_du_menu_1" w:history="1">
-        <w:r>
-          <w:rPr>
-            <w:rStyle w:val="Lienhypertexte"/>
-          </w:rPr>
-          <w:t>Lien vers le menu.</w:t>
-        </w:r>
-      </w:hyperlink>
-    </w:p>
-    <w:p>
-      <w:pPr>
-        <w:jc w:val="left"/>
-      </w:pPr>
-      <w:r>
-        <w:br w:type="page"/>
-      </w:r>
-    </w:p>
-    <w:p>
-      <w:pPr>
-        <w:pStyle w:val="Titre3"/>
-      </w:pPr>
-      <w:bookmarkStart w:id="49" w:name="_Page_Calendrier"/>
-      <w:bookmarkStart w:id="50" w:name="_Toc405555096"/>
-      <w:bookmarkEnd w:id="49"/>
       <w:r>
         <w:rPr>
           <w:noProof/>
@@ -11400,7 +11622,7 @@
         </w:rPr>
         <w:lastRenderedPageBreak/>
         <w:drawing>
-          <wp:anchor distT="0" distB="0" distL="114300" distR="114300" simplePos="0" relativeHeight="251756544" behindDoc="0" locked="0" layoutInCell="1" allowOverlap="1" wp14:anchorId="1397B09E" wp14:editId="3D5F4DA7">
+          <wp:anchor distT="0" distB="0" distL="114300" distR="114300" simplePos="0" relativeHeight="251756544" behindDoc="0" locked="0" layoutInCell="1" allowOverlap="1" wp14:anchorId="5784210E" wp14:editId="02F4E98F">
             <wp:simplePos x="0" y="0"/>
             <wp:positionH relativeFrom="margin">
               <wp:align>right</wp:align>
@@ -11423,7 +11645,7 @@
                     <pic:cNvPicPr/>
                   </pic:nvPicPr>
                   <pic:blipFill>
-                    <a:blip r:embed="rId54">
+                    <a:blip r:embed="rId56">
                       <a:extLst>
                         <a:ext uri="{28A0092B-C50C-407E-A947-70E740481C1C}">
                           <a14:useLocalDpi xmlns:a14="http://schemas.microsoft.com/office/drawing/2010/main" val="0"/>
@@ -11456,99 +11678,81 @@
         </w:drawing>
       </w:r>
       <w:r>
-        <w:t xml:space="preserve">Page </w:t>
-      </w:r>
-      <w:r>
-        <w:t>Calendrier</w:t>
-      </w:r>
+        <w:t>Page Calendrier</w:t>
+      </w:r>
+      <w:bookmarkEnd w:id="49"/>
+    </w:p>
+    <w:p/>
+    <w:p>
+      <w:r>
+        <w:t>Après avoir cliqué sur l’onglet « Calendrier » du menu principal, l’utilisateur a accès aux informations présentées sur l’image ci-dessus.</w:t>
+      </w:r>
+    </w:p>
+    <w:p>
+      <w:r>
+        <w:t>On retrouve tout d’abord sur la partie gauche de l’écran, un calendrier avec les différentes activités prévues par l’utilisateur ainsi que celles qui ont déjà été effectuées. Le calendrier permet d’accéder facilement aux autres mois en cliquant simplement sur une des deux flèches dans la barre bleue.</w:t>
+      </w:r>
+      <w:r>
+        <w:t xml:space="preserve"> Dans la partie droite, l’utilisateur peut ajouter de nouvelles activités dans le calendrier en cliquant sur le bouton vert « Ajouter une activité ». En dessous de ce bouton, l’utilisateur a accès à deux tableaux. Le premier récapitule les informations des entraînements prévus pour le mois en cours et le second récapitule les informations pour les défis. Il a la possibilité de supprimer une activité prévue en cliquant sur le bouton rouge qui est présent sur chaque élément des listes.</w:t>
+      </w:r>
+    </w:p>
+    <w:p>
+      <w:r>
+        <w:t>Le bouton situé en haut à gauche de la fenêtre permet d’accéder au menu.</w:t>
+      </w:r>
+    </w:p>
+    <w:p>
+      <w:pPr>
+        <w:pStyle w:val="Paragraphedeliste"/>
+        <w:rPr>
+          <w:u w:val="single"/>
+        </w:rPr>
+      </w:pPr>
+      <w:r>
+        <w:rPr>
+          <w:u w:val="single"/>
+        </w:rPr>
+        <w:t>Pages accessibles :</w:t>
+      </w:r>
+    </w:p>
+    <w:p>
+      <w:pPr>
+        <w:pStyle w:val="Paragraphedeliste"/>
+      </w:pPr>
+      <w:hyperlink w:anchor="_Affichage_du_menu_1" w:history="1">
+        <w:r>
+          <w:rPr>
+            <w:rStyle w:val="Lienhypertexte"/>
+          </w:rPr>
+          <w:t>Lien vers le menu.</w:t>
+        </w:r>
+      </w:hyperlink>
+    </w:p>
+    <w:p>
+      <w:pPr>
+        <w:pStyle w:val="Paragraphedeliste"/>
+      </w:pPr>
+    </w:p>
+    <w:p>
+      <w:r>
+        <w:br w:type="page"/>
+      </w:r>
+    </w:p>
+    <w:p/>
+    <w:p>
+      <w:pPr>
+        <w:pStyle w:val="Titre3"/>
+      </w:pPr>
+      <w:bookmarkStart w:id="50" w:name="_Page_Profil_utilisateur_1"/>
+      <w:bookmarkStart w:id="51" w:name="_Toc405555097"/>
       <w:bookmarkEnd w:id="50"/>
-    </w:p>
-    <w:p/>
-    <w:p>
-      <w:r>
-        <w:t>Après avoir cliqué sur l’onglet « </w:t>
-      </w:r>
-      <w:r>
-        <w:t>Calendrier</w:t>
-      </w:r>
-      <w:r>
-        <w:t> » du menu principal, l’utilisateur a accès aux informations présentées sur l’image ci-dessus.</w:t>
-      </w:r>
-    </w:p>
-    <w:p>
-      <w:r>
-        <w:t xml:space="preserve">On retrouve tout d’abord sur la partie gauche de l’écran, </w:t>
-      </w:r>
-      <w:r>
-        <w:t>un calendrier avec les différentes activités prévues par l’utilisateur ainsi que celles qui ont déjà été effectuées</w:t>
-      </w:r>
-      <w:r>
-        <w:t>.</w:t>
-      </w:r>
-      <w:r>
-        <w:t xml:space="preserve"> Le calendrier permet d’accéder facilement aux autres mois en cliquant simplement sur une des deux flèches dans la barre bleue.</w:t>
-      </w:r>
-      <w:r>
-        <w:t xml:space="preserve"> Dans la partie droite, l’utilisateur peut ajouter de nouvelles activités dans le calendrier en cliquant sur le bouton vert « Ajouter une activité ». En dessous de ce bouton, l’utilisateur a accès à deux tableaux. Le premier récapitule les informations des entraînements prévus pour le mois en cours et le second récapitule les informations pour les défis. Il a la possibilité de supprimer une activité prévue en cliquant sur le bouton rouge qui est présent sur chaque élément des listes.</w:t>
-      </w:r>
-    </w:p>
-    <w:p>
-      <w:r>
-        <w:t>Le bouton situé en haut à gauche de la fenêtre permet d’accéder au menu.</w:t>
-      </w:r>
-    </w:p>
-    <w:p>
-      <w:pPr>
-        <w:pStyle w:val="Paragraphedeliste"/>
-        <w:rPr>
-          <w:u w:val="single"/>
-        </w:rPr>
-      </w:pPr>
-      <w:r>
-        <w:rPr>
-          <w:u w:val="single"/>
-        </w:rPr>
-        <w:t>Pages accessibles :</w:t>
-      </w:r>
-    </w:p>
-    <w:p>
-      <w:pPr>
-        <w:pStyle w:val="Paragraphedeliste"/>
-      </w:pPr>
-      <w:hyperlink w:anchor="_Affichage_du_menu_1" w:history="1">
-        <w:r>
-          <w:rPr>
-            <w:rStyle w:val="Lienhypertexte"/>
-          </w:rPr>
-          <w:t>Lien vers le menu.</w:t>
-        </w:r>
-      </w:hyperlink>
-    </w:p>
-    <w:p>
-      <w:pPr>
-        <w:pStyle w:val="Paragraphedeliste"/>
-      </w:pPr>
-    </w:p>
-    <w:p>
-      <w:r>
-        <w:br w:type="page"/>
-      </w:r>
-    </w:p>
-    <w:p/>
-    <w:p>
-      <w:pPr>
-        <w:pStyle w:val="Titre3"/>
-      </w:pPr>
-      <w:bookmarkStart w:id="51" w:name="_Page_Profil_utilisateur_1"/>
-      <w:bookmarkStart w:id="52" w:name="_Toc405555097"/>
-      <w:bookmarkEnd w:id="51"/>
       <w:r>
         <w:rPr>
           <w:noProof/>
           <w:lang w:eastAsia="fr-FR"/>
         </w:rPr>
         <w:drawing>
-          <wp:anchor distT="0" distB="0" distL="114300" distR="114300" simplePos="0" relativeHeight="251757568" behindDoc="0" locked="0" layoutInCell="1" allowOverlap="1" wp14:anchorId="5D111767" wp14:editId="73BBA77A">
+          <wp:anchor distT="0" distB="0" distL="114300" distR="114300" simplePos="0" relativeHeight="251757568" behindDoc="0" locked="0" layoutInCell="1" allowOverlap="1" wp14:anchorId="08B0D3C4" wp14:editId="02B8BE42">
             <wp:simplePos x="0" y="0"/>
             <wp:positionH relativeFrom="margin">
               <wp:align>right</wp:align>
@@ -11571,7 +11775,7 @@
                     <pic:cNvPicPr/>
                   </pic:nvPicPr>
                   <pic:blipFill>
-                    <a:blip r:embed="rId55">
+                    <a:blip r:embed="rId57">
                       <a:extLst>
                         <a:ext uri="{28A0092B-C50C-407E-A947-70E740481C1C}">
                           <a14:useLocalDpi xmlns:a14="http://schemas.microsoft.com/office/drawing/2010/main" val="0"/>
@@ -11606,24 +11810,12 @@
       <w:r>
         <w:t>Page Profil utilisateur</w:t>
       </w:r>
-      <w:bookmarkEnd w:id="52"/>
+      <w:bookmarkEnd w:id="51"/>
     </w:p>
     <w:p/>
     <w:p>
       <w:r>
-        <w:t>Après avoir cliqué sur l’onglet « Profil » du menu principal, l’utilisateur a accès aux informations le concernant présent</w:t>
-      </w:r>
-      <w:r>
-        <w:t>ée</w:t>
-      </w:r>
-      <w:r>
-        <w:t>s sur l’image ci-</w:t>
-      </w:r>
-      <w:r>
-        <w:t>dessus</w:t>
-      </w:r>
-      <w:r>
-        <w:t xml:space="preserve">. </w:t>
+        <w:t xml:space="preserve">Après avoir cliqué sur l’onglet « Profil » du menu principal, l’utilisateur a accès aux informations le concernant présentées sur l’image ci-dessus. </w:t>
       </w:r>
     </w:p>
     <w:p>
@@ -11705,7 +11897,9 @@
       <w:pPr>
         <w:pStyle w:val="Titre3"/>
       </w:pPr>
-      <w:bookmarkStart w:id="53" w:name="_Toc405555098"/>
+      <w:bookmarkStart w:id="52" w:name="_Toc405555098"/>
+      <w:bookmarkStart w:id="53" w:name="_Page_Profil_équipe_1"/>
+      <w:bookmarkEnd w:id="53"/>
       <w:r>
         <w:rPr>
           <w:noProof/>
@@ -11713,7 +11907,7 @@
         </w:rPr>
         <w:lastRenderedPageBreak/>
         <w:drawing>
-          <wp:anchor distT="0" distB="0" distL="114300" distR="114300" simplePos="0" relativeHeight="251758592" behindDoc="0" locked="0" layoutInCell="1" allowOverlap="1" wp14:anchorId="0242469C" wp14:editId="439B866B">
+          <wp:anchor distT="0" distB="0" distL="114300" distR="114300" simplePos="0" relativeHeight="251758592" behindDoc="0" locked="0" layoutInCell="1" allowOverlap="1" wp14:anchorId="046788FE" wp14:editId="12FF2424">
             <wp:simplePos x="0" y="0"/>
             <wp:positionH relativeFrom="margin">
               <wp:align>right</wp:align>
@@ -11736,7 +11930,7 @@
                     <pic:cNvPicPr/>
                   </pic:nvPicPr>
                   <pic:blipFill>
-                    <a:blip r:embed="rId56">
+                    <a:blip r:embed="rId58">
                       <a:extLst>
                         <a:ext uri="{28A0092B-C50C-407E-A947-70E740481C1C}">
                           <a14:useLocalDpi xmlns:a14="http://schemas.microsoft.com/office/drawing/2010/main" val="0"/>
@@ -11771,24 +11965,12 @@
       <w:r>
         <w:t>Page Profil équipe</w:t>
       </w:r>
-      <w:bookmarkEnd w:id="53"/>
+      <w:bookmarkEnd w:id="52"/>
     </w:p>
     <w:p/>
     <w:p>
       <w:r>
-        <w:t xml:space="preserve">Après avoir cliqué sur l’onglet « Mon équipe » du menu principal, </w:t>
-      </w:r>
-      <w:r>
-        <w:t xml:space="preserve">l’utilisateur </w:t>
-      </w:r>
-      <w:r>
-        <w:t>a accès aux informations concernant son équipe, présentées sur l’image ci-</w:t>
-      </w:r>
-      <w:r>
-        <w:t>dessus</w:t>
-      </w:r>
-      <w:r>
-        <w:t xml:space="preserve">. </w:t>
+        <w:t xml:space="preserve">Après avoir cliqué sur l’onglet « Mon équipe » du menu principal, l’utilisateur a accès aux informations concernant son équipe, présentées sur l’image ci-dessus. </w:t>
       </w:r>
     </w:p>
     <w:p>
@@ -11813,13 +11995,7 @@
     </w:p>
     <w:p>
       <w:r>
-        <w:t>En dessous, l’utilisateur peut visualiser la liste des succès qu’il a réussi à déverrouiller</w:t>
-      </w:r>
-      <w:r>
-        <w:t xml:space="preserve"> avec son équipe lors des </w:t>
-      </w:r>
-      <w:r>
-        <w:t>différentes activités.</w:t>
+        <w:t>En dessous, l’utilisateur peut visualiser la liste des succès qu’il a réussi à déverrouiller avec son équipe lors des différentes activités.</w:t>
       </w:r>
     </w:p>
     <w:p>
@@ -11848,6 +12024,9 @@
           <w:ilvl w:val="0"/>
           <w:numId w:val="1"/>
         </w:numPr>
+        <w:rPr>
+          <w:rStyle w:val="Lienhypertexte"/>
+        </w:rPr>
       </w:pPr>
       <w:hyperlink w:anchor="_Affichage_du_menu_1" w:history="1">
         <w:r>
@@ -11857,20 +12036,896 @@
           <w:t>Lien vers le menu.</w:t>
         </w:r>
       </w:hyperlink>
-      <w:r>
+    </w:p>
+    <w:p>
+      <w:pPr>
+        <w:jc w:val="left"/>
+        <w:rPr>
+          <w:rStyle w:val="Lienhypertexte"/>
+        </w:rPr>
+      </w:pPr>
+      <w:r>
+        <w:rPr>
+          <w:rStyle w:val="Lienhypertexte"/>
+        </w:rPr>
         <w:br w:type="page"/>
       </w:r>
     </w:p>
+    <w:p>
+      <w:pPr>
+        <w:pStyle w:val="Titre3"/>
+      </w:pPr>
+      <w:bookmarkStart w:id="54" w:name="_Page_les_défis"/>
+      <w:bookmarkEnd w:id="54"/>
+      <w:r>
+        <w:rPr>
+          <w:noProof/>
+          <w:lang w:eastAsia="fr-FR"/>
+        </w:rPr>
+        <w:lastRenderedPageBreak/>
+        <w:drawing>
+          <wp:anchor distT="0" distB="0" distL="114300" distR="114300" simplePos="0" relativeHeight="251760640" behindDoc="0" locked="0" layoutInCell="1" allowOverlap="1" wp14:anchorId="243FEC4C" wp14:editId="4358EE22">
+            <wp:simplePos x="0" y="0"/>
+            <wp:positionH relativeFrom="margin">
+              <wp:align>right</wp:align>
+            </wp:positionH>
+            <wp:positionV relativeFrom="paragraph">
+              <wp:posOffset>371475</wp:posOffset>
+            </wp:positionV>
+            <wp:extent cx="5760085" cy="3277870"/>
+            <wp:effectExtent l="0" t="0" r="0" b="0"/>
+            <wp:wrapTopAndBottom/>
+            <wp:docPr id="17" name="Image 17"/>
+            <wp:cNvGraphicFramePr>
+              <a:graphicFrameLocks xmlns:a="http://schemas.openxmlformats.org/drawingml/2006/main" noChangeAspect="1"/>
+            </wp:cNvGraphicFramePr>
+            <a:graphic xmlns:a="http://schemas.openxmlformats.org/drawingml/2006/main">
+              <a:graphicData uri="http://schemas.openxmlformats.org/drawingml/2006/picture">
+                <pic:pic xmlns:pic="http://schemas.openxmlformats.org/drawingml/2006/picture">
+                  <pic:nvPicPr>
+                    <pic:cNvPr id="28" name="equipe.png"/>
+                    <pic:cNvPicPr/>
+                  </pic:nvPicPr>
+                  <pic:blipFill>
+                    <a:blip r:embed="rId59">
+                      <a:extLst>
+                        <a:ext uri="{28A0092B-C50C-407E-A947-70E740481C1C}">
+                          <a14:useLocalDpi xmlns:a14="http://schemas.microsoft.com/office/drawing/2010/main" val="0"/>
+                        </a:ext>
+                      </a:extLst>
+                    </a:blip>
+                    <a:stretch>
+                      <a:fillRect/>
+                    </a:stretch>
+                  </pic:blipFill>
+                  <pic:spPr>
+                    <a:xfrm>
+                      <a:off x="0" y="0"/>
+                      <a:ext cx="5760682" cy="3277870"/>
+                    </a:xfrm>
+                    <a:prstGeom prst="rect">
+                      <a:avLst/>
+                    </a:prstGeom>
+                  </pic:spPr>
+                </pic:pic>
+              </a:graphicData>
+            </a:graphic>
+            <wp14:sizeRelH relativeFrom="page">
+              <wp14:pctWidth>0</wp14:pctWidth>
+            </wp14:sizeRelH>
+            <wp14:sizeRelV relativeFrom="page">
+              <wp14:pctHeight>0</wp14:pctHeight>
+            </wp14:sizeRelV>
+          </wp:anchor>
+        </w:drawing>
+      </w:r>
+      <w:r>
+        <w:t xml:space="preserve">Page </w:t>
+      </w:r>
+      <w:r>
+        <w:t>les dé</w:t>
+      </w:r>
+      <w:r>
+        <w:t>fis</w:t>
+      </w:r>
+    </w:p>
     <w:p/>
     <w:p>
-      <w:pPr>
-        <w:pStyle w:val="Titre1"/>
-      </w:pPr>
-      <w:bookmarkStart w:id="54" w:name="_Toc405555099"/>
-      <w:r>
+      <w:r>
+        <w:t>Après avoir cliqué sur l’onglet « </w:t>
+      </w:r>
+      <w:r>
+        <w:t>Défis</w:t>
+      </w:r>
+      <w:r>
+        <w:t> » du menu principal, l’utilisateur a accès aux in</w:t>
+      </w:r>
+      <w:r>
+        <w:t>formations concernant les défis autour de sa position</w:t>
+      </w:r>
+      <w:r>
+        <w:t xml:space="preserve">, présentées sur l’image ci-dessus. </w:t>
+      </w:r>
+    </w:p>
+    <w:p>
+      <w:r>
+        <w:t xml:space="preserve">On retrouve tout d’abord sur la partie gauche de l’écran, </w:t>
+      </w:r>
+      <w:r>
+        <w:t>une carte</w:t>
+      </w:r>
+      <w:r>
+        <w:t xml:space="preserve"> représentant</w:t>
+      </w:r>
+      <w:r>
+        <w:t xml:space="preserve"> par défaut le premier défi de la liste le plus proche de l’utilisateur. Sur celle-ci le parcours fait par le concurrent et tracé et l’utilisateur peut </w:t>
+      </w:r>
+      <w:r>
+        <w:t>afficher plus d’informations concernant</w:t>
+      </w:r>
+      <w:r>
+        <w:t xml:space="preserve"> ce défi grâce au bouton en dessous de la carte.</w:t>
+      </w:r>
+      <w:r>
+        <w:t xml:space="preserve"> La partie droite de l’écran affiche</w:t>
+      </w:r>
+      <w:r>
+        <w:t xml:space="preserve"> l’ensemble des défis proches de l’utilisateur.</w:t>
+      </w:r>
+      <w:r>
+        <w:t xml:space="preserve"> Le premier élément est sélectionné par défaut et permet d’afficher la carte sur l’autre partie de l’écran.</w:t>
+      </w:r>
+      <w:r>
+        <w:t xml:space="preserve"> Chaque élément de la liste est composé du nom du création du défi, du temps qu’il a effectué pour ce parcours et de la distance. L’icône présent sur chaque élément peut indiquer si le défi a déjà été remporté par l’utilisateur.</w:t>
+      </w:r>
+    </w:p>
+    <w:p>
+      <w:r>
+        <w:t>Le bouton situé en haut à gauche de la fenêtre permet d’accéder au menu.</w:t>
+      </w:r>
+    </w:p>
+    <w:p>
+      <w:pPr>
+        <w:pStyle w:val="Paragraphedeliste"/>
+        <w:rPr>
+          <w:u w:val="single"/>
+        </w:rPr>
+      </w:pPr>
+      <w:r>
+        <w:rPr>
+          <w:u w:val="single"/>
+        </w:rPr>
+        <w:t>Pages accessibles :</w:t>
+      </w:r>
+    </w:p>
+    <w:p>
+      <w:pPr>
+        <w:pStyle w:val="Paragraphedeliste"/>
+        <w:numPr>
+          <w:ilvl w:val="0"/>
+          <w:numId w:val="1"/>
+        </w:numPr>
+        <w:rPr>
+          <w:rStyle w:val="Lienhypertexte"/>
+        </w:rPr>
+      </w:pPr>
+      <w:hyperlink w:anchor="_Affichage_du_menu_1" w:history="1">
+        <w:r>
+          <w:rPr>
+            <w:rStyle w:val="Lienhypertexte"/>
+          </w:rPr>
+          <w:t>Lien vers le menu.</w:t>
+        </w:r>
+      </w:hyperlink>
+    </w:p>
+    <w:p>
+      <w:pPr>
+        <w:pStyle w:val="Paragraphedeliste"/>
+        <w:numPr>
+          <w:ilvl w:val="0"/>
+          <w:numId w:val="1"/>
+        </w:numPr>
+        <w:rPr>
+          <w:color w:val="0563C1" w:themeColor="hyperlink"/>
+          <w:u w:val="single"/>
+        </w:rPr>
+      </w:pPr>
+      <w:r>
+        <w:rPr>
+          <w:rStyle w:val="Lienhypertexte"/>
+        </w:rPr>
+        <w:t>Page défi.</w:t>
+      </w:r>
+    </w:p>
+    <w:p>
+      <w:pPr>
+        <w:jc w:val="left"/>
+      </w:pPr>
+      <w:r>
+        <w:br w:type="page"/>
+      </w:r>
+    </w:p>
+    <w:p>
+      <w:pPr>
+        <w:pStyle w:val="Titre3"/>
+      </w:pPr>
+      <w:r>
+        <w:rPr>
+          <w:noProof/>
+          <w:lang w:eastAsia="fr-FR"/>
+        </w:rPr>
+        <w:lastRenderedPageBreak/>
+        <w:drawing>
+          <wp:anchor distT="0" distB="0" distL="114300" distR="114300" simplePos="0" relativeHeight="251762688" behindDoc="0" locked="0" layoutInCell="1" allowOverlap="1" wp14:anchorId="66ED4112" wp14:editId="36E62E7A">
+            <wp:simplePos x="0" y="0"/>
+            <wp:positionH relativeFrom="margin">
+              <wp:align>right</wp:align>
+            </wp:positionH>
+            <wp:positionV relativeFrom="paragraph">
+              <wp:posOffset>371475</wp:posOffset>
+            </wp:positionV>
+            <wp:extent cx="5760085" cy="3277235"/>
+            <wp:effectExtent l="0" t="0" r="0" b="0"/>
+            <wp:wrapTopAndBottom/>
+            <wp:docPr id="19" name="Image 19"/>
+            <wp:cNvGraphicFramePr>
+              <a:graphicFrameLocks xmlns:a="http://schemas.openxmlformats.org/drawingml/2006/main" noChangeAspect="1"/>
+            </wp:cNvGraphicFramePr>
+            <a:graphic xmlns:a="http://schemas.openxmlformats.org/drawingml/2006/main">
+              <a:graphicData uri="http://schemas.openxmlformats.org/drawingml/2006/picture">
+                <pic:pic xmlns:pic="http://schemas.openxmlformats.org/drawingml/2006/picture">
+                  <pic:nvPicPr>
+                    <pic:cNvPr id="28" name="equipe.png"/>
+                    <pic:cNvPicPr/>
+                  </pic:nvPicPr>
+                  <pic:blipFill>
+                    <a:blip r:embed="rId60">
+                      <a:extLst>
+                        <a:ext uri="{28A0092B-C50C-407E-A947-70E740481C1C}">
+                          <a14:useLocalDpi xmlns:a14="http://schemas.microsoft.com/office/drawing/2010/main" val="0"/>
+                        </a:ext>
+                      </a:extLst>
+                    </a:blip>
+                    <a:stretch>
+                      <a:fillRect/>
+                    </a:stretch>
+                  </pic:blipFill>
+                  <pic:spPr>
+                    <a:xfrm>
+                      <a:off x="0" y="0"/>
+                      <a:ext cx="5760682" cy="3277869"/>
+                    </a:xfrm>
+                    <a:prstGeom prst="rect">
+                      <a:avLst/>
+                    </a:prstGeom>
+                  </pic:spPr>
+                </pic:pic>
+              </a:graphicData>
+            </a:graphic>
+            <wp14:sizeRelH relativeFrom="page">
+              <wp14:pctWidth>0</wp14:pctWidth>
+            </wp14:sizeRelH>
+            <wp14:sizeRelV relativeFrom="page">
+              <wp14:pctHeight>0</wp14:pctHeight>
+            </wp14:sizeRelV>
+          </wp:anchor>
+        </w:drawing>
+      </w:r>
+      <w:r>
+        <w:t xml:space="preserve">Page </w:t>
+      </w:r>
+      <w:r>
+        <w:t>défi</w:t>
+      </w:r>
+    </w:p>
+    <w:p/>
+    <w:p>
+      <w:r>
+        <w:t>Après avoir cliqué sur</w:t>
+      </w:r>
+      <w:r>
+        <w:t xml:space="preserve"> un défi de la liste des défis</w:t>
+      </w:r>
+      <w:r>
+        <w:t xml:space="preserve">, l’utilisateur a accès aux informations concernant </w:t>
+      </w:r>
+      <w:r>
+        <w:t>le défi choisi</w:t>
+      </w:r>
+      <w:r>
+        <w:t xml:space="preserve"> autour de sa position, présentées sur l’image ci-dessus. </w:t>
+      </w:r>
+    </w:p>
+    <w:p>
+      <w:r>
+        <w:t>On retrouve tout d’abord sur la partie gauche de l’écran, une carte représentant le défi</w:t>
+      </w:r>
+      <w:r>
+        <w:t xml:space="preserve"> sélectionné</w:t>
+      </w:r>
+      <w:r>
+        <w:t xml:space="preserve">. Sur celle-ci le parcours fait par le concurrent et tracé et l’utilisateur peut planifier ce défi grâce au bouton en dessous de la carte. La partie droite de l’écran affiche </w:t>
+      </w:r>
+      <w:r>
+        <w:t>le classement des coureurs ayant effectués la course</w:t>
+      </w:r>
+      <w:r>
+        <w:t xml:space="preserve">. </w:t>
+      </w:r>
+      <w:r>
+        <w:t xml:space="preserve">Avant le </w:t>
+      </w:r>
+      <w:r>
+        <w:t>premier élément</w:t>
+      </w:r>
+      <w:r>
+        <w:t xml:space="preserve"> de la liste quelques informations concernant le défi sont rappelées comme par exemple le nom de l’utilisateur ayant proposé le défi, son temps, sa vitesse moyenne et la distance du parcours.</w:t>
+      </w:r>
+      <w:r>
+        <w:t xml:space="preserve"> Chaque élément de la liste </w:t>
+      </w:r>
+      <w:r>
+        <w:t xml:space="preserve">du classement </w:t>
+      </w:r>
+      <w:r>
+        <w:t xml:space="preserve">est composé du nom </w:t>
+      </w:r>
+      <w:r>
+        <w:t>coureur, de sa position,  de son image et de son</w:t>
+      </w:r>
+      <w:r>
+        <w:t xml:space="preserve"> temps qu’il a effectué pour ce parcours.</w:t>
+      </w:r>
+    </w:p>
+    <w:p>
+      <w:r>
+        <w:t>Le bouton situé en haut à gauche de la fenêtre permet d’accéder au menu.</w:t>
+      </w:r>
+    </w:p>
+    <w:p>
+      <w:pPr>
+        <w:pStyle w:val="Paragraphedeliste"/>
+        <w:rPr>
+          <w:u w:val="single"/>
+        </w:rPr>
+      </w:pPr>
+      <w:r>
+        <w:rPr>
+          <w:u w:val="single"/>
+        </w:rPr>
+        <w:t>Pages accessibles :</w:t>
+      </w:r>
+    </w:p>
+    <w:p>
+      <w:pPr>
+        <w:pStyle w:val="Paragraphedeliste"/>
+        <w:numPr>
+          <w:ilvl w:val="0"/>
+          <w:numId w:val="1"/>
+        </w:numPr>
+        <w:rPr>
+          <w:rStyle w:val="Lienhypertexte"/>
+        </w:rPr>
+      </w:pPr>
+      <w:hyperlink w:anchor="_Affichage_du_menu_1" w:history="1">
+        <w:r>
+          <w:rPr>
+            <w:rStyle w:val="Lienhypertexte"/>
+          </w:rPr>
+          <w:t>Lien vers le menu.</w:t>
+        </w:r>
+      </w:hyperlink>
+    </w:p>
+    <w:p>
+      <w:pPr>
+        <w:jc w:val="left"/>
+        <w:rPr>
+          <w:rStyle w:val="Lienhypertexte"/>
+        </w:rPr>
+      </w:pPr>
+      <w:r>
+        <w:rPr>
+          <w:rStyle w:val="Lienhypertexte"/>
+        </w:rPr>
+        <w:br w:type="page"/>
+      </w:r>
+    </w:p>
+    <w:p>
+      <w:pPr>
+        <w:pStyle w:val="Titre3"/>
+      </w:pPr>
+      <w:r>
+        <w:rPr>
+          <w:noProof/>
+          <w:lang w:eastAsia="fr-FR"/>
+        </w:rPr>
+        <w:lastRenderedPageBreak/>
+        <w:drawing>
+          <wp:anchor distT="0" distB="0" distL="114300" distR="114300" simplePos="0" relativeHeight="251768832" behindDoc="0" locked="0" layoutInCell="1" allowOverlap="1" wp14:anchorId="2D1FB87A" wp14:editId="34F4E388">
+            <wp:simplePos x="0" y="0"/>
+            <wp:positionH relativeFrom="margin">
+              <wp:align>right</wp:align>
+            </wp:positionH>
+            <wp:positionV relativeFrom="paragraph">
+              <wp:posOffset>371475</wp:posOffset>
+            </wp:positionV>
+            <wp:extent cx="5760085" cy="3277235"/>
+            <wp:effectExtent l="0" t="0" r="0" b="0"/>
+            <wp:wrapTopAndBottom/>
+            <wp:docPr id="29" name="Image 29"/>
+            <wp:cNvGraphicFramePr>
+              <a:graphicFrameLocks xmlns:a="http://schemas.openxmlformats.org/drawingml/2006/main" noChangeAspect="1"/>
+            </wp:cNvGraphicFramePr>
+            <a:graphic xmlns:a="http://schemas.openxmlformats.org/drawingml/2006/main">
+              <a:graphicData uri="http://schemas.openxmlformats.org/drawingml/2006/picture">
+                <pic:pic xmlns:pic="http://schemas.openxmlformats.org/drawingml/2006/picture">
+                  <pic:nvPicPr>
+                    <pic:cNvPr id="28" name="equipe.png"/>
+                    <pic:cNvPicPr/>
+                  </pic:nvPicPr>
+                  <pic:blipFill>
+                    <a:blip r:embed="rId61">
+                      <a:extLst>
+                        <a:ext uri="{28A0092B-C50C-407E-A947-70E740481C1C}">
+                          <a14:useLocalDpi xmlns:a14="http://schemas.microsoft.com/office/drawing/2010/main" val="0"/>
+                        </a:ext>
+                      </a:extLst>
+                    </a:blip>
+                    <a:stretch>
+                      <a:fillRect/>
+                    </a:stretch>
+                  </pic:blipFill>
+                  <pic:spPr>
+                    <a:xfrm>
+                      <a:off x="0" y="0"/>
+                      <a:ext cx="5760680" cy="3277869"/>
+                    </a:xfrm>
+                    <a:prstGeom prst="rect">
+                      <a:avLst/>
+                    </a:prstGeom>
+                  </pic:spPr>
+                </pic:pic>
+              </a:graphicData>
+            </a:graphic>
+            <wp14:sizeRelH relativeFrom="page">
+              <wp14:pctWidth>0</wp14:pctWidth>
+            </wp14:sizeRelH>
+            <wp14:sizeRelV relativeFrom="page">
+              <wp14:pctHeight>0</wp14:pctHeight>
+            </wp14:sizeRelV>
+          </wp:anchor>
+        </w:drawing>
+      </w:r>
+      <w:r>
+        <w:t xml:space="preserve">Page </w:t>
+      </w:r>
+      <w:r>
+        <w:t>les territoires</w:t>
+      </w:r>
+    </w:p>
+    <w:p/>
+    <w:p>
+      <w:pPr>
+        <w:rPr>
+          <w:color w:val="auto"/>
+        </w:rPr>
+      </w:pPr>
+      <w:r>
+        <w:t>Après avoir cliqué sur l’onglet « Territoire</w:t>
+      </w:r>
+      <w:r>
+        <w:t>s</w:t>
+      </w:r>
+      <w:r>
+        <w:t> » du menu principal,</w:t>
+      </w:r>
+      <w:r>
+        <w:rPr>
+          <w:color w:val="auto"/>
+        </w:rPr>
+        <w:t xml:space="preserve"> l’utilisat</w:t>
+      </w:r>
+      <w:r>
+        <w:t xml:space="preserve">eur a accès aux informations des territoires </w:t>
+      </w:r>
+      <w:r>
+        <w:rPr>
+          <w:color w:val="auto"/>
+        </w:rPr>
+        <w:t>présent</w:t>
+      </w:r>
+      <w:r>
+        <w:t>ée</w:t>
+      </w:r>
+      <w:r>
+        <w:rPr>
+          <w:color w:val="auto"/>
+        </w:rPr>
+        <w:t xml:space="preserve">s sur l’image ci-contre. </w:t>
+      </w:r>
+    </w:p>
+    <w:p>
+      <w:pPr>
+        <w:rPr>
+          <w:color w:val="auto"/>
+        </w:rPr>
+      </w:pPr>
+      <w:r>
+        <w:rPr>
+          <w:color w:val="auto"/>
+        </w:rPr>
+        <w:t xml:space="preserve">On retrouve tout d’abord la carte </w:t>
+      </w:r>
+      <w:r>
+        <w:t xml:space="preserve">des différents territoires contrôlés par l’équipe du coureur. Ces derniers sont représentés par une même couleur sur la carte. </w:t>
+      </w:r>
+      <w:r>
+        <w:t xml:space="preserve">A droite </w:t>
+      </w:r>
+      <w:r>
+        <w:t xml:space="preserve">de celle-ci, une liste permet au </w:t>
+      </w:r>
+      <w:r>
+        <w:rPr>
+          <w:color w:val="auto"/>
+        </w:rPr>
+        <w:t xml:space="preserve">coureur </w:t>
+      </w:r>
+      <w:r>
+        <w:t>de</w:t>
+      </w:r>
+      <w:r>
+        <w:rPr>
+          <w:color w:val="auto"/>
+        </w:rPr>
+        <w:t xml:space="preserve"> visualiser </w:t>
+      </w:r>
+      <w:r>
+        <w:t>la liste des territoires contrôlés</w:t>
+      </w:r>
+      <w:r>
+        <w:rPr>
+          <w:color w:val="auto"/>
+        </w:rPr>
+        <w:t xml:space="preserve">. </w:t>
+      </w:r>
+      <w:r>
+        <w:rPr>
+          <w:color w:val="auto"/>
+        </w:rPr>
+        <w:t>Puis</w:t>
+      </w:r>
+      <w:r>
+        <w:rPr>
+          <w:color w:val="auto"/>
+        </w:rPr>
+        <w:t xml:space="preserve"> </w:t>
+      </w:r>
+      <w:r>
+        <w:t>l’utilisateur peut accéder à la liste des défis gagnés dans un territoire en cliquant par exemple sur un élément de la liste, ce qui va permettre d’afficher la liste de tous les défis du territoire.</w:t>
+      </w:r>
+    </w:p>
+    <w:p>
+      <w:pPr>
+        <w:rPr>
+          <w:color w:val="auto"/>
+        </w:rPr>
+      </w:pPr>
+      <w:r>
+        <w:rPr>
+          <w:color w:val="auto"/>
+        </w:rPr>
+        <w:t>Le bouton situé en haut à gauche de la fenêtre permet d’accéder au menu.</w:t>
+      </w:r>
+    </w:p>
+    <w:p>
+      <w:pPr>
+        <w:spacing w:after="0"/>
+        <w:rPr>
+          <w:u w:val="single"/>
+        </w:rPr>
+      </w:pPr>
+      <w:r>
+        <w:rPr>
+          <w:u w:val="single"/>
+        </w:rPr>
+        <w:t>Pages accessibles :</w:t>
+      </w:r>
+    </w:p>
+    <w:p>
+      <w:pPr>
+        <w:pStyle w:val="Paragraphedeliste"/>
+        <w:numPr>
+          <w:ilvl w:val="0"/>
+          <w:numId w:val="1"/>
+        </w:numPr>
+        <w:rPr>
+          <w:rStyle w:val="Lienhypertexte"/>
+        </w:rPr>
+      </w:pPr>
+      <w:hyperlink w:anchor="_Affichage_du_menu_1" w:history="1">
+        <w:r>
+          <w:rPr>
+            <w:rStyle w:val="Lienhypertexte"/>
+          </w:rPr>
+          <w:t>Lien vers le menu.</w:t>
+        </w:r>
+      </w:hyperlink>
+    </w:p>
+    <w:p>
+      <w:pPr>
+        <w:jc w:val="left"/>
+        <w:rPr>
+          <w:rStyle w:val="Lienhypertexte"/>
+        </w:rPr>
+      </w:pPr>
+      <w:r>
+        <w:rPr>
+          <w:rStyle w:val="Lienhypertexte"/>
+        </w:rPr>
+        <w:br w:type="page"/>
+      </w:r>
+    </w:p>
+    <w:p>
+      <w:pPr>
+        <w:pStyle w:val="Titre3"/>
+      </w:pPr>
+      <w:r>
+        <w:rPr>
+          <w:noProof/>
+          <w:lang w:eastAsia="fr-FR"/>
+        </w:rPr>
+        <w:lastRenderedPageBreak/>
+        <w:drawing>
+          <wp:anchor distT="0" distB="0" distL="114300" distR="114300" simplePos="0" relativeHeight="251770880" behindDoc="0" locked="0" layoutInCell="1" allowOverlap="1" wp14:anchorId="15789FBA" wp14:editId="4F9451A0">
+            <wp:simplePos x="0" y="0"/>
+            <wp:positionH relativeFrom="margin">
+              <wp:align>right</wp:align>
+            </wp:positionH>
+            <wp:positionV relativeFrom="paragraph">
+              <wp:posOffset>371475</wp:posOffset>
+            </wp:positionV>
+            <wp:extent cx="5760085" cy="3277235"/>
+            <wp:effectExtent l="0" t="0" r="0" b="0"/>
+            <wp:wrapTopAndBottom/>
+            <wp:docPr id="30" name="Image 30"/>
+            <wp:cNvGraphicFramePr>
+              <a:graphicFrameLocks xmlns:a="http://schemas.openxmlformats.org/drawingml/2006/main" noChangeAspect="1"/>
+            </wp:cNvGraphicFramePr>
+            <a:graphic xmlns:a="http://schemas.openxmlformats.org/drawingml/2006/main">
+              <a:graphicData uri="http://schemas.openxmlformats.org/drawingml/2006/picture">
+                <pic:pic xmlns:pic="http://schemas.openxmlformats.org/drawingml/2006/picture">
+                  <pic:nvPicPr>
+                    <pic:cNvPr id="28" name="equipe.png"/>
+                    <pic:cNvPicPr/>
+                  </pic:nvPicPr>
+                  <pic:blipFill>
+                    <a:blip r:embed="rId62">
+                      <a:extLst>
+                        <a:ext uri="{28A0092B-C50C-407E-A947-70E740481C1C}">
+                          <a14:useLocalDpi xmlns:a14="http://schemas.microsoft.com/office/drawing/2010/main" val="0"/>
+                        </a:ext>
+                      </a:extLst>
+                    </a:blip>
+                    <a:stretch>
+                      <a:fillRect/>
+                    </a:stretch>
+                  </pic:blipFill>
+                  <pic:spPr>
+                    <a:xfrm>
+                      <a:off x="0" y="0"/>
+                      <a:ext cx="5760680" cy="3277868"/>
+                    </a:xfrm>
+                    <a:prstGeom prst="rect">
+                      <a:avLst/>
+                    </a:prstGeom>
+                  </pic:spPr>
+                </pic:pic>
+              </a:graphicData>
+            </a:graphic>
+            <wp14:sizeRelH relativeFrom="page">
+              <wp14:pctWidth>0</wp14:pctWidth>
+            </wp14:sizeRelH>
+            <wp14:sizeRelV relativeFrom="page">
+              <wp14:pctHeight>0</wp14:pctHeight>
+            </wp14:sizeRelV>
+          </wp:anchor>
+        </w:drawing>
+      </w:r>
+      <w:r>
+        <w:t xml:space="preserve">Page les </w:t>
+      </w:r>
+      <w:r>
+        <w:t>défis des territoires</w:t>
+      </w:r>
+    </w:p>
+    <w:p/>
+    <w:p>
+      <w:pPr>
+        <w:rPr>
+          <w:color w:val="auto"/>
+        </w:rPr>
+      </w:pPr>
+      <w:r>
+        <w:t>Ap</w:t>
+      </w:r>
+      <w:r>
+        <w:t>rès avoir cliqué sur un territoire</w:t>
+      </w:r>
+      <w:r>
+        <w:t xml:space="preserve"> </w:t>
+      </w:r>
+      <w:r>
+        <w:t>de la liste des territoires contrôlés</w:t>
+      </w:r>
+      <w:r>
+        <w:t>,</w:t>
+      </w:r>
+      <w:r>
+        <w:rPr>
+          <w:color w:val="auto"/>
+        </w:rPr>
+        <w:t xml:space="preserve"> l’utilisat</w:t>
+      </w:r>
+      <w:r>
+        <w:t xml:space="preserve">eur a accès aux informations des </w:t>
+      </w:r>
+      <w:r>
+        <w:t>défis dans ce territoire,</w:t>
+      </w:r>
+      <w:bookmarkStart w:id="55" w:name="_GoBack"/>
+      <w:bookmarkEnd w:id="55"/>
+      <w:r>
+        <w:t xml:space="preserve"> </w:t>
+      </w:r>
+      <w:r>
+        <w:rPr>
+          <w:color w:val="auto"/>
+        </w:rPr>
+        <w:t>présent</w:t>
+      </w:r>
+      <w:r>
+        <w:t>ée</w:t>
+      </w:r>
+      <w:r>
+        <w:rPr>
+          <w:color w:val="auto"/>
+        </w:rPr>
+        <w:t xml:space="preserve">s sur l’image ci-contre. </w:t>
+      </w:r>
+    </w:p>
+    <w:p>
+      <w:pPr>
+        <w:rPr>
+          <w:color w:val="auto"/>
+        </w:rPr>
+      </w:pPr>
+      <w:r>
+        <w:rPr>
+          <w:color w:val="auto"/>
+        </w:rPr>
+        <w:t xml:space="preserve">On retrouve tout d’abord la carte </w:t>
+      </w:r>
+      <w:r>
+        <w:t xml:space="preserve">des différents territoires contrôlés par l’équipe du coureur. Ces derniers sont représentés par une même couleur sur la carte. A droite de celle-ci, une liste permet au </w:t>
+      </w:r>
+      <w:r>
+        <w:rPr>
+          <w:color w:val="auto"/>
+        </w:rPr>
+        <w:t xml:space="preserve">coureur </w:t>
+      </w:r>
+      <w:r>
+        <w:t>de</w:t>
+      </w:r>
+      <w:r>
+        <w:rPr>
+          <w:color w:val="auto"/>
+        </w:rPr>
+        <w:t xml:space="preserve"> visualiser </w:t>
+      </w:r>
+      <w:r>
+        <w:t>la liste des territoires contrôlés</w:t>
+      </w:r>
+      <w:r>
+        <w:rPr>
+          <w:color w:val="auto"/>
+        </w:rPr>
+        <w:t xml:space="preserve">. </w:t>
+      </w:r>
+      <w:r>
+        <w:rPr>
+          <w:color w:val="auto"/>
+        </w:rPr>
+        <w:t>Puis</w:t>
+      </w:r>
+      <w:r>
+        <w:rPr>
+          <w:color w:val="auto"/>
+        </w:rPr>
+        <w:t xml:space="preserve"> </w:t>
+      </w:r>
+      <w:r>
+        <w:t>l’utilisateur peut accéder à la liste des défis gagnés dans un territoire en cliquant par exemple sur un élément de la liste, ce qui va permettre d’afficher la liste de tous les défis du territoire.</w:t>
+      </w:r>
+    </w:p>
+    <w:p>
+      <w:pPr>
+        <w:rPr>
+          <w:color w:val="auto"/>
+        </w:rPr>
+      </w:pPr>
+      <w:r>
+        <w:rPr>
+          <w:color w:val="auto"/>
+        </w:rPr>
+        <w:t>Le bouton situé en haut à gauche de la fenêtre permet d’accéder au menu.</w:t>
+      </w:r>
+    </w:p>
+    <w:p>
+      <w:pPr>
+        <w:spacing w:after="0"/>
+        <w:rPr>
+          <w:u w:val="single"/>
+        </w:rPr>
+      </w:pPr>
+      <w:r>
+        <w:rPr>
+          <w:u w:val="single"/>
+        </w:rPr>
+        <w:t>Pages accessibles :</w:t>
+      </w:r>
+    </w:p>
+    <w:p>
+      <w:pPr>
+        <w:pStyle w:val="Paragraphedeliste"/>
+        <w:numPr>
+          <w:ilvl w:val="0"/>
+          <w:numId w:val="1"/>
+        </w:numPr>
+        <w:rPr>
+          <w:rStyle w:val="Lienhypertexte"/>
+        </w:rPr>
+      </w:pPr>
+      <w:hyperlink w:anchor="_Affichage_du_menu_1" w:history="1">
+        <w:r>
+          <w:rPr>
+            <w:rStyle w:val="Lienhypertexte"/>
+          </w:rPr>
+          <w:t>Lien vers le menu.</w:t>
+        </w:r>
+      </w:hyperlink>
+    </w:p>
+    <w:p>
+      <w:pPr>
+        <w:pStyle w:val="Paragraphedeliste"/>
+        <w:rPr>
+          <w:rStyle w:val="Lienhypertexte"/>
+        </w:rPr>
+      </w:pPr>
+    </w:p>
+    <w:p>
+      <w:pPr>
+        <w:pStyle w:val="Paragraphedeliste"/>
+        <w:rPr>
+          <w:rStyle w:val="Lienhypertexte"/>
+        </w:rPr>
+      </w:pPr>
+    </w:p>
+    <w:p/>
+    <w:p>
+      <w:pPr>
+        <w:jc w:val="left"/>
+      </w:pPr>
+      <w:bookmarkStart w:id="56" w:name="_Toc405555099"/>
+      <w:r>
+        <w:br w:type="page"/>
+      </w:r>
+      <w:r>
+        <w:lastRenderedPageBreak/>
         <w:t>Présentation des résultats d’évaluation</w:t>
       </w:r>
-      <w:bookmarkEnd w:id="54"/>
+      <w:bookmarkEnd w:id="56"/>
       <w:r>
         <w:t xml:space="preserve"> </w:t>
       </w:r>
@@ -11879,22 +12934,22 @@
       <w:pPr>
         <w:pStyle w:val="Titre2"/>
       </w:pPr>
-      <w:bookmarkStart w:id="55" w:name="_Toc405555100"/>
+      <w:bookmarkStart w:id="57" w:name="_Toc405555100"/>
       <w:r>
         <w:t>Smartphone</w:t>
       </w:r>
-      <w:bookmarkEnd w:id="55"/>
+      <w:bookmarkEnd w:id="57"/>
     </w:p>
     <w:p/>
     <w:p>
       <w:pPr>
         <w:pStyle w:val="Titre2"/>
       </w:pPr>
-      <w:bookmarkStart w:id="56" w:name="_Toc405555101"/>
+      <w:bookmarkStart w:id="58" w:name="_Toc405555101"/>
       <w:r>
         <w:t>Tablette</w:t>
       </w:r>
-      <w:bookmarkEnd w:id="56"/>
+      <w:bookmarkEnd w:id="58"/>
     </w:p>
     <w:p>
       <w:pPr>
@@ -11914,7 +12969,7 @@
       </w:pPr>
     </w:p>
     <w:sectPr>
-      <w:footerReference w:type="default" r:id="rId57"/>
+      <w:footerReference w:type="default" r:id="rId63"/>
       <w:pgSz w:w="11906" w:h="16838"/>
       <w:pgMar w:top="2880" w:right="1417" w:bottom="1417" w:left="1417" w:header="708" w:footer="708" w:gutter="0"/>
       <w:pgNumType w:start="1"/>
@@ -12094,7 +13149,7 @@
           <w:rPr>
             <w:noProof/>
           </w:rPr>
-          <w:t>38</w:t>
+          <w:t>44</w:t>
         </w:r>
         <w:r>
           <w:fldChar w:fldCharType="end"/>
@@ -16553,7 +17608,7 @@
 </file>
 
 <file path=customXml/itemProps1.xml><?xml version="1.0" encoding="utf-8"?>
-<ds:datastoreItem xmlns:ds="http://schemas.openxmlformats.org/officeDocument/2006/customXml" ds:itemID="{931011CA-4284-4A05-8317-009B23265947}">
+<ds:datastoreItem xmlns:ds="http://schemas.openxmlformats.org/officeDocument/2006/customXml" ds:itemID="{ECC22333-E07E-4F3A-98EF-CD819F88D962}">
   <ds:schemaRefs>
     <ds:schemaRef ds:uri="http://schemas.openxmlformats.org/officeDocument/2006/bibliography"/>
   </ds:schemaRefs>

</xml_diff>